<commit_message>
new commit with updates to csv, new column (month) and generally cl3eaner data. New To Do's added also
</commit_message>
<xml_diff>
--- a/Kaggle Project/To Do's/General Project To Do List.docx
+++ b/Kaggle Project/To Do's/General Project To Do List.docx
@@ -161,6 +161,7 @@
         </w:rPr>
         <w:t>- [</w:t>
       </w:r>
+      <w:proofErr w:type="gramStart"/>
       <w:r>
         <w:rPr>
           <w:rFonts w:ascii="Times New Roman" w:eastAsia="Times New Roman" w:hAnsi="Times New Roman" w:cs="Times New Roman"/>
@@ -185,7 +186,21 @@
           <w:lang w:eastAsia="en-GB"/>
           <w14:ligatures w14:val="none"/>
         </w:rPr>
-        <w:t xml:space="preserve"> ] Create a new project directory.</w:t>
+        <w:t xml:space="preserve"> ]</w:t>
+      </w:r>
+      <w:proofErr w:type="gramEnd"/>
+      <w:r>
+        <w:rPr>
+          <w:rFonts w:ascii="Times New Roman" w:eastAsia="Times New Roman" w:hAnsi="Times New Roman" w:cs="Times New Roman"/>
+          <w:b/>
+          <w:bCs/>
+          <w:kern w:val="0"/>
+          <w:sz w:val="27"/>
+          <w:szCs w:val="27"/>
+          <w:lang w:eastAsia="en-GB"/>
+          <w14:ligatures w14:val="none"/>
+        </w:rPr>
+        <w:t xml:space="preserve"> Create a new project directory.</w:t>
       </w:r>
     </w:p>
     <w:p>
@@ -356,7 +371,35 @@
           <w:lang w:eastAsia="en-GB"/>
           <w14:ligatures w14:val="none"/>
         </w:rPr>
-        <w:t>] Install necessary libraries (e.g., pandas, numpy, matplotlib, seaborn, scikit-learn).</w:t>
+        <w:t xml:space="preserve">] Install necessary libraries (e.g., pandas, </w:t>
+      </w:r>
+      <w:proofErr w:type="spellStart"/>
+      <w:r>
+        <w:rPr>
+          <w:rFonts w:ascii="Times New Roman" w:eastAsia="Times New Roman" w:hAnsi="Times New Roman" w:cs="Times New Roman"/>
+          <w:b/>
+          <w:bCs/>
+          <w:kern w:val="0"/>
+          <w:sz w:val="27"/>
+          <w:szCs w:val="27"/>
+          <w:lang w:eastAsia="en-GB"/>
+          <w14:ligatures w14:val="none"/>
+        </w:rPr>
+        <w:t>numpy</w:t>
+      </w:r>
+      <w:proofErr w:type="spellEnd"/>
+      <w:r>
+        <w:rPr>
+          <w:rFonts w:ascii="Times New Roman" w:eastAsia="Times New Roman" w:hAnsi="Times New Roman" w:cs="Times New Roman"/>
+          <w:b/>
+          <w:bCs/>
+          <w:kern w:val="0"/>
+          <w:sz w:val="27"/>
+          <w:szCs w:val="27"/>
+          <w:lang w:eastAsia="en-GB"/>
+          <w14:ligatures w14:val="none"/>
+        </w:rPr>
+        <w:t>, matplotlib, seaborn, scikit-learn).</w:t>
       </w:r>
     </w:p>
     <w:p>
@@ -827,7 +870,33 @@
           <w:lang w:eastAsia="en-GB"/>
           <w14:ligatures w14:val="none"/>
         </w:rPr>
-        <w:t>- [ ] Add any derived columns (e.g., extracting the month from the date).</w:t>
+        <w:t xml:space="preserve">- [ </w:t>
+      </w:r>
+      <w:r>
+        <w:rPr>
+          <w:rFonts w:ascii="Times New Roman" w:eastAsia="Times New Roman" w:hAnsi="Times New Roman" w:cs="Times New Roman"/>
+          <w:b/>
+          <w:bCs/>
+          <w:kern w:val="0"/>
+          <w:sz w:val="27"/>
+          <w:szCs w:val="27"/>
+          <w:lang w:eastAsia="en-GB"/>
+          <w14:ligatures w14:val="none"/>
+        </w:rPr>
+        <w:t>1</w:t>
+      </w:r>
+      <w:r>
+        <w:rPr>
+          <w:rFonts w:ascii="Times New Roman" w:eastAsia="Times New Roman" w:hAnsi="Times New Roman" w:cs="Times New Roman"/>
+          <w:b/>
+          <w:bCs/>
+          <w:kern w:val="0"/>
+          <w:sz w:val="27"/>
+          <w:szCs w:val="27"/>
+          <w:lang w:eastAsia="en-GB"/>
+          <w14:ligatures w14:val="none"/>
+        </w:rPr>
+        <w:t>] Add any derived columns (e.g., extracting the month from the date).</w:t>
       </w:r>
     </w:p>
     <w:p>
@@ -907,7 +976,33 @@
           <w:lang w:eastAsia="en-GB"/>
           <w14:ligatures w14:val="none"/>
         </w:rPr>
-        <w:t>- [ ] Generate summary statistics for numerical columns.</w:t>
+        <w:t xml:space="preserve">- [ </w:t>
+      </w:r>
+      <w:r>
+        <w:rPr>
+          <w:rFonts w:ascii="Times New Roman" w:eastAsia="Times New Roman" w:hAnsi="Times New Roman" w:cs="Times New Roman"/>
+          <w:b/>
+          <w:bCs/>
+          <w:kern w:val="0"/>
+          <w:sz w:val="27"/>
+          <w:szCs w:val="27"/>
+          <w:lang w:eastAsia="en-GB"/>
+          <w14:ligatures w14:val="none"/>
+        </w:rPr>
+        <w:t>1</w:t>
+      </w:r>
+      <w:r>
+        <w:rPr>
+          <w:rFonts w:ascii="Times New Roman" w:eastAsia="Times New Roman" w:hAnsi="Times New Roman" w:cs="Times New Roman"/>
+          <w:b/>
+          <w:bCs/>
+          <w:kern w:val="0"/>
+          <w:sz w:val="27"/>
+          <w:szCs w:val="27"/>
+          <w:lang w:eastAsia="en-GB"/>
+          <w14:ligatures w14:val="none"/>
+        </w:rPr>
+        <w:t>] Generate summary statistics for numerical columns.</w:t>
       </w:r>
     </w:p>
     <w:p>
@@ -939,139 +1034,339 @@
           <w14:ligatures w14:val="none"/>
         </w:rPr>
         <w:lastRenderedPageBreak/>
-        <w:t>- [ ] Plot histograms for numerical columns to understand their distributions.</w:t>
-      </w:r>
-    </w:p>
-    <w:p>
-      <w:pPr>
-        <w:numPr>
-          <w:ilvl w:val="0"/>
-          <w:numId w:val="1"/>
-        </w:numPr>
-        <w:rPr>
-          <w:rFonts w:ascii="Times New Roman" w:eastAsia="Times New Roman" w:hAnsi="Times New Roman" w:cs="Times New Roman"/>
-          <w:b/>
-          <w:bCs/>
-          <w:kern w:val="0"/>
-          <w:sz w:val="27"/>
-          <w:szCs w:val="27"/>
-          <w:lang w:eastAsia="en-GB"/>
-          <w14:ligatures w14:val="none"/>
-        </w:rPr>
-      </w:pPr>
-      <w:r>
-        <w:rPr>
-          <w:rFonts w:ascii="Times New Roman" w:eastAsia="Times New Roman" w:hAnsi="Times New Roman" w:cs="Times New Roman"/>
-          <w:b/>
-          <w:bCs/>
-          <w:kern w:val="0"/>
-          <w:sz w:val="27"/>
-          <w:szCs w:val="27"/>
-          <w:lang w:eastAsia="en-GB"/>
-          <w14:ligatures w14:val="none"/>
-        </w:rPr>
-        <w:t>- [ ] Plot box plots to identify outliers.</w:t>
-      </w:r>
-    </w:p>
-    <w:p>
-      <w:pPr>
-        <w:numPr>
-          <w:ilvl w:val="0"/>
-          <w:numId w:val="1"/>
-        </w:numPr>
-        <w:rPr>
-          <w:rFonts w:ascii="Times New Roman" w:eastAsia="Times New Roman" w:hAnsi="Times New Roman" w:cs="Times New Roman"/>
-          <w:b/>
-          <w:bCs/>
-          <w:kern w:val="0"/>
-          <w:sz w:val="27"/>
-          <w:szCs w:val="27"/>
-          <w:lang w:eastAsia="en-GB"/>
-          <w14:ligatures w14:val="none"/>
-        </w:rPr>
-      </w:pPr>
-      <w:r>
-        <w:rPr>
-          <w:rFonts w:ascii="Times New Roman" w:eastAsia="Times New Roman" w:hAnsi="Times New Roman" w:cs="Times New Roman"/>
-          <w:b/>
-          <w:bCs/>
-          <w:kern w:val="0"/>
-          <w:sz w:val="27"/>
-          <w:szCs w:val="27"/>
-          <w:lang w:eastAsia="en-GB"/>
-          <w14:ligatures w14:val="none"/>
-        </w:rPr>
-        <w:t>- [ ] Calculate and visualize the correlation matrix.</w:t>
-      </w:r>
-    </w:p>
-    <w:p>
-      <w:pPr>
-        <w:numPr>
-          <w:ilvl w:val="0"/>
-          <w:numId w:val="1"/>
-        </w:numPr>
-        <w:rPr>
-          <w:rFonts w:ascii="Times New Roman" w:eastAsia="Times New Roman" w:hAnsi="Times New Roman" w:cs="Times New Roman"/>
-          <w:b/>
-          <w:bCs/>
-          <w:kern w:val="0"/>
-          <w:sz w:val="27"/>
-          <w:szCs w:val="27"/>
-          <w:lang w:eastAsia="en-GB"/>
-          <w14:ligatures w14:val="none"/>
-        </w:rPr>
-      </w:pPr>
-      <w:r>
-        <w:rPr>
-          <w:rFonts w:ascii="Times New Roman" w:eastAsia="Times New Roman" w:hAnsi="Times New Roman" w:cs="Times New Roman"/>
-          <w:b/>
-          <w:bCs/>
-          <w:kern w:val="0"/>
-          <w:sz w:val="27"/>
-          <w:szCs w:val="27"/>
-          <w:lang w:eastAsia="en-GB"/>
-          <w14:ligatures w14:val="none"/>
-        </w:rPr>
-        <w:t>- [ ] Analyze time series trends (e.g., monthly sales trends).</w:t>
-      </w:r>
-    </w:p>
-    <w:p>
-      <w:pPr>
-        <w:numPr>
-          <w:ilvl w:val="0"/>
-          <w:numId w:val="1"/>
-        </w:numPr>
-        <w:rPr>
-          <w:rFonts w:ascii="Times New Roman" w:eastAsia="Times New Roman" w:hAnsi="Times New Roman" w:cs="Times New Roman"/>
-          <w:b/>
-          <w:bCs/>
-          <w:kern w:val="0"/>
-          <w:sz w:val="27"/>
-          <w:szCs w:val="27"/>
-          <w:lang w:eastAsia="en-GB"/>
-          <w14:ligatures w14:val="none"/>
-        </w:rPr>
-      </w:pPr>
-      <w:r>
-        <w:rPr>
-          <w:rFonts w:ascii="Times New Roman" w:eastAsia="Times New Roman" w:hAnsi="Times New Roman" w:cs="Times New Roman"/>
-          <w:b/>
-          <w:bCs/>
-          <w:kern w:val="0"/>
-          <w:sz w:val="27"/>
-          <w:szCs w:val="27"/>
-          <w:lang w:eastAsia="en-GB"/>
-          <w14:ligatures w14:val="none"/>
-        </w:rPr>
-        <w:t>- [ ] Plot relationships between features (e.g., scatter plots, pair plots).</w:t>
-      </w:r>
-    </w:p>
-    <w:p>
-      <w:pPr>
-        <w:numPr>
-          <w:ilvl w:val="0"/>
-          <w:numId w:val="1"/>
-        </w:numPr>
+        <w:t xml:space="preserve">- [ </w:t>
+      </w:r>
+      <w:r>
+        <w:rPr>
+          <w:rFonts w:ascii="Times New Roman" w:eastAsia="Times New Roman" w:hAnsi="Times New Roman" w:cs="Times New Roman"/>
+          <w:b/>
+          <w:bCs/>
+          <w:kern w:val="0"/>
+          <w:sz w:val="27"/>
+          <w:szCs w:val="27"/>
+          <w:lang w:eastAsia="en-GB"/>
+          <w14:ligatures w14:val="none"/>
+        </w:rPr>
+        <w:t>1</w:t>
+      </w:r>
+      <w:r>
+        <w:rPr>
+          <w:rFonts w:ascii="Times New Roman" w:eastAsia="Times New Roman" w:hAnsi="Times New Roman" w:cs="Times New Roman"/>
+          <w:b/>
+          <w:bCs/>
+          <w:kern w:val="0"/>
+          <w:sz w:val="27"/>
+          <w:szCs w:val="27"/>
+          <w:lang w:eastAsia="en-GB"/>
+          <w14:ligatures w14:val="none"/>
+        </w:rPr>
+        <w:t>] Plot histograms for numerical columns to understand their distributions.</w:t>
+      </w:r>
+    </w:p>
+    <w:p>
+      <w:pPr>
+        <w:numPr>
+          <w:ilvl w:val="0"/>
+          <w:numId w:val="1"/>
+        </w:numPr>
+        <w:rPr>
+          <w:rFonts w:ascii="Times New Roman" w:eastAsia="Times New Roman" w:hAnsi="Times New Roman" w:cs="Times New Roman"/>
+          <w:b/>
+          <w:bCs/>
+          <w:kern w:val="0"/>
+          <w:sz w:val="27"/>
+          <w:szCs w:val="27"/>
+          <w:lang w:eastAsia="en-GB"/>
+          <w14:ligatures w14:val="none"/>
+        </w:rPr>
+      </w:pPr>
+      <w:r>
+        <w:rPr>
+          <w:rFonts w:ascii="Times New Roman" w:eastAsia="Times New Roman" w:hAnsi="Times New Roman" w:cs="Times New Roman"/>
+          <w:b/>
+          <w:bCs/>
+          <w:kern w:val="0"/>
+          <w:sz w:val="27"/>
+          <w:szCs w:val="27"/>
+          <w:lang w:eastAsia="en-GB"/>
+          <w14:ligatures w14:val="none"/>
+        </w:rPr>
+        <w:t>- [</w:t>
+      </w:r>
+      <w:proofErr w:type="gramStart"/>
+      <w:r>
+        <w:rPr>
+          <w:rFonts w:ascii="Times New Roman" w:eastAsia="Times New Roman" w:hAnsi="Times New Roman" w:cs="Times New Roman"/>
+          <w:b/>
+          <w:bCs/>
+          <w:kern w:val="0"/>
+          <w:sz w:val="27"/>
+          <w:szCs w:val="27"/>
+          <w:lang w:eastAsia="en-GB"/>
+          <w14:ligatures w14:val="none"/>
+        </w:rPr>
+        <w:t>1</w:t>
+      </w:r>
+      <w:r>
+        <w:rPr>
+          <w:rFonts w:ascii="Times New Roman" w:eastAsia="Times New Roman" w:hAnsi="Times New Roman" w:cs="Times New Roman"/>
+          <w:b/>
+          <w:bCs/>
+          <w:kern w:val="0"/>
+          <w:sz w:val="27"/>
+          <w:szCs w:val="27"/>
+          <w:lang w:eastAsia="en-GB"/>
+          <w14:ligatures w14:val="none"/>
+        </w:rPr>
+        <w:t xml:space="preserve"> ]</w:t>
+      </w:r>
+      <w:proofErr w:type="gramEnd"/>
+      <w:r>
+        <w:rPr>
+          <w:rFonts w:ascii="Times New Roman" w:eastAsia="Times New Roman" w:hAnsi="Times New Roman" w:cs="Times New Roman"/>
+          <w:b/>
+          <w:bCs/>
+          <w:kern w:val="0"/>
+          <w:sz w:val="27"/>
+          <w:szCs w:val="27"/>
+          <w:lang w:eastAsia="en-GB"/>
+          <w14:ligatures w14:val="none"/>
+        </w:rPr>
+        <w:t xml:space="preserve"> Plot box plots to identify outliers.</w:t>
+      </w:r>
+    </w:p>
+    <w:p>
+      <w:pPr>
+        <w:numPr>
+          <w:ilvl w:val="0"/>
+          <w:numId w:val="1"/>
+        </w:numPr>
+        <w:rPr>
+          <w:rFonts w:ascii="Times New Roman" w:eastAsia="Times New Roman" w:hAnsi="Times New Roman" w:cs="Times New Roman"/>
+          <w:b/>
+          <w:bCs/>
+          <w:kern w:val="0"/>
+          <w:sz w:val="27"/>
+          <w:szCs w:val="27"/>
+          <w:lang w:eastAsia="en-GB"/>
+          <w14:ligatures w14:val="none"/>
+        </w:rPr>
+      </w:pPr>
+      <w:r>
+        <w:rPr>
+          <w:rFonts w:ascii="Times New Roman" w:eastAsia="Times New Roman" w:hAnsi="Times New Roman" w:cs="Times New Roman"/>
+          <w:b/>
+          <w:bCs/>
+          <w:kern w:val="0"/>
+          <w:sz w:val="27"/>
+          <w:szCs w:val="27"/>
+          <w:lang w:eastAsia="en-GB"/>
+          <w14:ligatures w14:val="none"/>
+        </w:rPr>
+        <w:t>- [</w:t>
+      </w:r>
+      <w:proofErr w:type="gramStart"/>
+      <w:r>
+        <w:rPr>
+          <w:rFonts w:ascii="Times New Roman" w:eastAsia="Times New Roman" w:hAnsi="Times New Roman" w:cs="Times New Roman"/>
+          <w:b/>
+          <w:bCs/>
+          <w:kern w:val="0"/>
+          <w:sz w:val="27"/>
+          <w:szCs w:val="27"/>
+          <w:lang w:eastAsia="en-GB"/>
+          <w14:ligatures w14:val="none"/>
+        </w:rPr>
+        <w:t>1</w:t>
+      </w:r>
+      <w:r>
+        <w:rPr>
+          <w:rFonts w:ascii="Times New Roman" w:eastAsia="Times New Roman" w:hAnsi="Times New Roman" w:cs="Times New Roman"/>
+          <w:b/>
+          <w:bCs/>
+          <w:kern w:val="0"/>
+          <w:sz w:val="27"/>
+          <w:szCs w:val="27"/>
+          <w:lang w:eastAsia="en-GB"/>
+          <w14:ligatures w14:val="none"/>
+        </w:rPr>
+        <w:t xml:space="preserve"> ]</w:t>
+      </w:r>
+      <w:proofErr w:type="gramEnd"/>
+      <w:r>
+        <w:rPr>
+          <w:rFonts w:ascii="Times New Roman" w:eastAsia="Times New Roman" w:hAnsi="Times New Roman" w:cs="Times New Roman"/>
+          <w:b/>
+          <w:bCs/>
+          <w:kern w:val="0"/>
+          <w:sz w:val="27"/>
+          <w:szCs w:val="27"/>
+          <w:lang w:eastAsia="en-GB"/>
+          <w14:ligatures w14:val="none"/>
+        </w:rPr>
+        <w:t xml:space="preserve"> Calculate and visualize the correlation matrix.</w:t>
+      </w:r>
+    </w:p>
+    <w:p>
+      <w:pPr>
+        <w:numPr>
+          <w:ilvl w:val="0"/>
+          <w:numId w:val="1"/>
+        </w:numPr>
+        <w:rPr>
+          <w:rFonts w:ascii="Times New Roman" w:eastAsia="Times New Roman" w:hAnsi="Times New Roman" w:cs="Times New Roman"/>
+          <w:b/>
+          <w:bCs/>
+          <w:kern w:val="0"/>
+          <w:sz w:val="27"/>
+          <w:szCs w:val="27"/>
+          <w:lang w:eastAsia="en-GB"/>
+          <w14:ligatures w14:val="none"/>
+        </w:rPr>
+      </w:pPr>
+      <w:r>
+        <w:rPr>
+          <w:rFonts w:ascii="Times New Roman" w:eastAsia="Times New Roman" w:hAnsi="Times New Roman" w:cs="Times New Roman"/>
+          <w:b/>
+          <w:bCs/>
+          <w:kern w:val="0"/>
+          <w:sz w:val="27"/>
+          <w:szCs w:val="27"/>
+          <w:lang w:eastAsia="en-GB"/>
+          <w14:ligatures w14:val="none"/>
+        </w:rPr>
+        <w:t xml:space="preserve">- [ </w:t>
+      </w:r>
+      <w:r>
+        <w:rPr>
+          <w:rFonts w:ascii="Times New Roman" w:eastAsia="Times New Roman" w:hAnsi="Times New Roman" w:cs="Times New Roman"/>
+          <w:b/>
+          <w:bCs/>
+          <w:kern w:val="0"/>
+          <w:sz w:val="27"/>
+          <w:szCs w:val="27"/>
+          <w:lang w:eastAsia="en-GB"/>
+          <w14:ligatures w14:val="none"/>
+        </w:rPr>
+        <w:t>1</w:t>
+      </w:r>
+      <w:r>
+        <w:rPr>
+          <w:rFonts w:ascii="Times New Roman" w:eastAsia="Times New Roman" w:hAnsi="Times New Roman" w:cs="Times New Roman"/>
+          <w:b/>
+          <w:bCs/>
+          <w:kern w:val="0"/>
+          <w:sz w:val="27"/>
+          <w:szCs w:val="27"/>
+          <w:lang w:eastAsia="en-GB"/>
+          <w14:ligatures w14:val="none"/>
+        </w:rPr>
+        <w:t xml:space="preserve">] </w:t>
+      </w:r>
+      <w:proofErr w:type="spellStart"/>
+      <w:r>
+        <w:rPr>
+          <w:rFonts w:ascii="Times New Roman" w:eastAsia="Times New Roman" w:hAnsi="Times New Roman" w:cs="Times New Roman"/>
+          <w:b/>
+          <w:bCs/>
+          <w:kern w:val="0"/>
+          <w:sz w:val="27"/>
+          <w:szCs w:val="27"/>
+          <w:lang w:eastAsia="en-GB"/>
+          <w14:ligatures w14:val="none"/>
+        </w:rPr>
+        <w:t>Analyze</w:t>
+      </w:r>
+      <w:proofErr w:type="spellEnd"/>
+      <w:r>
+        <w:rPr>
+          <w:rFonts w:ascii="Times New Roman" w:eastAsia="Times New Roman" w:hAnsi="Times New Roman" w:cs="Times New Roman"/>
+          <w:b/>
+          <w:bCs/>
+          <w:kern w:val="0"/>
+          <w:sz w:val="27"/>
+          <w:szCs w:val="27"/>
+          <w:lang w:eastAsia="en-GB"/>
+          <w14:ligatures w14:val="none"/>
+        </w:rPr>
+        <w:t xml:space="preserve"> time series trends (e.g., monthly sales trends).</w:t>
+      </w:r>
+    </w:p>
+    <w:p>
+      <w:pPr>
+        <w:numPr>
+          <w:ilvl w:val="0"/>
+          <w:numId w:val="1"/>
+        </w:numPr>
+        <w:rPr>
+          <w:rFonts w:ascii="Times New Roman" w:eastAsia="Times New Roman" w:hAnsi="Times New Roman" w:cs="Times New Roman"/>
+          <w:b/>
+          <w:bCs/>
+          <w:kern w:val="0"/>
+          <w:sz w:val="27"/>
+          <w:szCs w:val="27"/>
+          <w:lang w:eastAsia="en-GB"/>
+          <w14:ligatures w14:val="none"/>
+        </w:rPr>
+      </w:pPr>
+      <w:r>
+        <w:rPr>
+          <w:rFonts w:ascii="Times New Roman" w:eastAsia="Times New Roman" w:hAnsi="Times New Roman" w:cs="Times New Roman"/>
+          <w:b/>
+          <w:bCs/>
+          <w:kern w:val="0"/>
+          <w:sz w:val="27"/>
+          <w:szCs w:val="27"/>
+          <w:lang w:eastAsia="en-GB"/>
+          <w14:ligatures w14:val="none"/>
+        </w:rPr>
+        <w:t>- [</w:t>
+      </w:r>
+      <w:proofErr w:type="gramStart"/>
+      <w:r>
+        <w:rPr>
+          <w:rFonts w:ascii="Times New Roman" w:eastAsia="Times New Roman" w:hAnsi="Times New Roman" w:cs="Times New Roman"/>
+          <w:b/>
+          <w:bCs/>
+          <w:kern w:val="0"/>
+          <w:sz w:val="27"/>
+          <w:szCs w:val="27"/>
+          <w:lang w:eastAsia="en-GB"/>
+          <w14:ligatures w14:val="none"/>
+        </w:rPr>
+        <w:t>1</w:t>
+      </w:r>
+      <w:r>
+        <w:rPr>
+          <w:rFonts w:ascii="Times New Roman" w:eastAsia="Times New Roman" w:hAnsi="Times New Roman" w:cs="Times New Roman"/>
+          <w:b/>
+          <w:bCs/>
+          <w:kern w:val="0"/>
+          <w:sz w:val="27"/>
+          <w:szCs w:val="27"/>
+          <w:lang w:eastAsia="en-GB"/>
+          <w14:ligatures w14:val="none"/>
+        </w:rPr>
+        <w:t xml:space="preserve"> ]</w:t>
+      </w:r>
+      <w:proofErr w:type="gramEnd"/>
+      <w:r>
+        <w:rPr>
+          <w:rFonts w:ascii="Times New Roman" w:eastAsia="Times New Roman" w:hAnsi="Times New Roman" w:cs="Times New Roman"/>
+          <w:b/>
+          <w:bCs/>
+          <w:kern w:val="0"/>
+          <w:sz w:val="27"/>
+          <w:szCs w:val="27"/>
+          <w:lang w:eastAsia="en-GB"/>
+          <w14:ligatures w14:val="none"/>
+        </w:rPr>
+        <w:t xml:space="preserve"> Plot relationships between features (e.g., scatter plots, pair plots).</w:t>
+      </w:r>
+    </w:p>
+    <w:p>
+      <w:pPr>
+        <w:ind w:left="360"/>
         <w:rPr>
           <w:rFonts w:ascii="Times New Roman" w:eastAsia="Times New Roman" w:hAnsi="Times New Roman" w:cs="Times New Roman"/>
           <w:b/>
@@ -1143,69 +1438,181 @@
           <w:lang w:eastAsia="en-GB"/>
           <w14:ligatures w14:val="none"/>
         </w:rPr>
-        <w:t>- [ ] Create new features that might be useful for predictive modeling (e.g., age of the house).</w:t>
-      </w:r>
-    </w:p>
-    <w:p>
-      <w:pPr>
-        <w:numPr>
-          <w:ilvl w:val="0"/>
-          <w:numId w:val="1"/>
-        </w:numPr>
-        <w:rPr>
-          <w:rFonts w:ascii="Times New Roman" w:eastAsia="Times New Roman" w:hAnsi="Times New Roman" w:cs="Times New Roman"/>
-          <w:b/>
-          <w:bCs/>
-          <w:kern w:val="0"/>
-          <w:sz w:val="27"/>
-          <w:szCs w:val="27"/>
-          <w:lang w:eastAsia="en-GB"/>
-          <w14:ligatures w14:val="none"/>
-        </w:rPr>
-      </w:pPr>
-      <w:r>
-        <w:rPr>
-          <w:rFonts w:ascii="Times New Roman" w:eastAsia="Times New Roman" w:hAnsi="Times New Roman" w:cs="Times New Roman"/>
-          <w:b/>
-          <w:bCs/>
-          <w:kern w:val="0"/>
-          <w:sz w:val="27"/>
-          <w:szCs w:val="27"/>
-          <w:lang w:eastAsia="en-GB"/>
-          <w14:ligatures w14:val="none"/>
-        </w:rPr>
-        <w:t>- [ ] Encode categorical variables if necessary.</w:t>
-      </w:r>
-    </w:p>
-    <w:p>
-      <w:pPr>
-        <w:numPr>
-          <w:ilvl w:val="0"/>
-          <w:numId w:val="1"/>
-        </w:numPr>
-        <w:rPr>
-          <w:rFonts w:ascii="Times New Roman" w:eastAsia="Times New Roman" w:hAnsi="Times New Roman" w:cs="Times New Roman"/>
-          <w:b/>
-          <w:bCs/>
-          <w:kern w:val="0"/>
-          <w:sz w:val="27"/>
-          <w:szCs w:val="27"/>
-          <w:lang w:eastAsia="en-GB"/>
-          <w14:ligatures w14:val="none"/>
-        </w:rPr>
-      </w:pPr>
-      <w:r>
-        <w:rPr>
-          <w:rFonts w:ascii="Times New Roman" w:eastAsia="Times New Roman" w:hAnsi="Times New Roman" w:cs="Times New Roman"/>
-          <w:b/>
-          <w:bCs/>
-          <w:kern w:val="0"/>
-          <w:sz w:val="27"/>
-          <w:szCs w:val="27"/>
-          <w:lang w:eastAsia="en-GB"/>
-          <w14:ligatures w14:val="none"/>
-        </w:rPr>
-        <w:t>- [ ] Scale numerical features if necessary.</w:t>
+        <w:t xml:space="preserve">- </w:t>
+      </w:r>
+      <w:proofErr w:type="gramStart"/>
+      <w:r>
+        <w:rPr>
+          <w:rFonts w:ascii="Times New Roman" w:eastAsia="Times New Roman" w:hAnsi="Times New Roman" w:cs="Times New Roman"/>
+          <w:b/>
+          <w:bCs/>
+          <w:kern w:val="0"/>
+          <w:sz w:val="27"/>
+          <w:szCs w:val="27"/>
+          <w:lang w:eastAsia="en-GB"/>
+          <w14:ligatures w14:val="none"/>
+        </w:rPr>
+        <w:t>[ ]</w:t>
+      </w:r>
+      <w:proofErr w:type="gramEnd"/>
+      <w:r>
+        <w:rPr>
+          <w:rFonts w:ascii="Times New Roman" w:eastAsia="Times New Roman" w:hAnsi="Times New Roman" w:cs="Times New Roman"/>
+          <w:b/>
+          <w:bCs/>
+          <w:kern w:val="0"/>
+          <w:sz w:val="27"/>
+          <w:szCs w:val="27"/>
+          <w:lang w:eastAsia="en-GB"/>
+          <w14:ligatures w14:val="none"/>
+        </w:rPr>
+        <w:t xml:space="preserve"> Create new features that might be useful for predictive </w:t>
+      </w:r>
+      <w:proofErr w:type="spellStart"/>
+      <w:r>
+        <w:rPr>
+          <w:rFonts w:ascii="Times New Roman" w:eastAsia="Times New Roman" w:hAnsi="Times New Roman" w:cs="Times New Roman"/>
+          <w:b/>
+          <w:bCs/>
+          <w:kern w:val="0"/>
+          <w:sz w:val="27"/>
+          <w:szCs w:val="27"/>
+          <w:lang w:eastAsia="en-GB"/>
+          <w14:ligatures w14:val="none"/>
+        </w:rPr>
+        <w:t>modeling</w:t>
+      </w:r>
+      <w:proofErr w:type="spellEnd"/>
+      <w:r>
+        <w:rPr>
+          <w:rFonts w:ascii="Times New Roman" w:eastAsia="Times New Roman" w:hAnsi="Times New Roman" w:cs="Times New Roman"/>
+          <w:b/>
+          <w:bCs/>
+          <w:kern w:val="0"/>
+          <w:sz w:val="27"/>
+          <w:szCs w:val="27"/>
+          <w:lang w:eastAsia="en-GB"/>
+          <w14:ligatures w14:val="none"/>
+        </w:rPr>
+        <w:t xml:space="preserve"> (e.g., age of the house).</w:t>
+      </w:r>
+    </w:p>
+    <w:p>
+      <w:pPr>
+        <w:numPr>
+          <w:ilvl w:val="0"/>
+          <w:numId w:val="1"/>
+        </w:numPr>
+        <w:rPr>
+          <w:rFonts w:ascii="Times New Roman" w:eastAsia="Times New Roman" w:hAnsi="Times New Roman" w:cs="Times New Roman"/>
+          <w:b/>
+          <w:bCs/>
+          <w:kern w:val="0"/>
+          <w:sz w:val="27"/>
+          <w:szCs w:val="27"/>
+          <w:lang w:eastAsia="en-GB"/>
+          <w14:ligatures w14:val="none"/>
+        </w:rPr>
+      </w:pPr>
+      <w:r>
+        <w:rPr>
+          <w:rFonts w:ascii="Times New Roman" w:eastAsia="Times New Roman" w:hAnsi="Times New Roman" w:cs="Times New Roman"/>
+          <w:b/>
+          <w:bCs/>
+          <w:kern w:val="0"/>
+          <w:sz w:val="27"/>
+          <w:szCs w:val="27"/>
+          <w:lang w:eastAsia="en-GB"/>
+          <w14:ligatures w14:val="none"/>
+        </w:rPr>
+        <w:t xml:space="preserve">- </w:t>
+      </w:r>
+      <w:proofErr w:type="gramStart"/>
+      <w:r>
+        <w:rPr>
+          <w:rFonts w:ascii="Times New Roman" w:eastAsia="Times New Roman" w:hAnsi="Times New Roman" w:cs="Times New Roman"/>
+          <w:b/>
+          <w:bCs/>
+          <w:kern w:val="0"/>
+          <w:sz w:val="27"/>
+          <w:szCs w:val="27"/>
+          <w:lang w:eastAsia="en-GB"/>
+          <w14:ligatures w14:val="none"/>
+        </w:rPr>
+        <w:t>[ ]</w:t>
+      </w:r>
+      <w:proofErr w:type="gramEnd"/>
+      <w:r>
+        <w:rPr>
+          <w:rFonts w:ascii="Times New Roman" w:eastAsia="Times New Roman" w:hAnsi="Times New Roman" w:cs="Times New Roman"/>
+          <w:b/>
+          <w:bCs/>
+          <w:kern w:val="0"/>
+          <w:sz w:val="27"/>
+          <w:szCs w:val="27"/>
+          <w:lang w:eastAsia="en-GB"/>
+          <w14:ligatures w14:val="none"/>
+        </w:rPr>
+        <w:t xml:space="preserve"> Encode categorical variables if necessary.</w:t>
+      </w:r>
+    </w:p>
+    <w:p>
+      <w:pPr>
+        <w:numPr>
+          <w:ilvl w:val="0"/>
+          <w:numId w:val="1"/>
+        </w:numPr>
+        <w:rPr>
+          <w:rFonts w:ascii="Times New Roman" w:eastAsia="Times New Roman" w:hAnsi="Times New Roman" w:cs="Times New Roman"/>
+          <w:b/>
+          <w:bCs/>
+          <w:kern w:val="0"/>
+          <w:sz w:val="27"/>
+          <w:szCs w:val="27"/>
+          <w:lang w:eastAsia="en-GB"/>
+          <w14:ligatures w14:val="none"/>
+        </w:rPr>
+      </w:pPr>
+      <w:r>
+        <w:rPr>
+          <w:rFonts w:ascii="Times New Roman" w:eastAsia="Times New Roman" w:hAnsi="Times New Roman" w:cs="Times New Roman"/>
+          <w:b/>
+          <w:bCs/>
+          <w:kern w:val="0"/>
+          <w:sz w:val="27"/>
+          <w:szCs w:val="27"/>
+          <w:lang w:eastAsia="en-GB"/>
+          <w14:ligatures w14:val="none"/>
+        </w:rPr>
+        <w:t xml:space="preserve">- </w:t>
+      </w:r>
+      <w:proofErr w:type="gramStart"/>
+      <w:r>
+        <w:rPr>
+          <w:rFonts w:ascii="Times New Roman" w:eastAsia="Times New Roman" w:hAnsi="Times New Roman" w:cs="Times New Roman"/>
+          <w:b/>
+          <w:bCs/>
+          <w:kern w:val="0"/>
+          <w:sz w:val="27"/>
+          <w:szCs w:val="27"/>
+          <w:lang w:eastAsia="en-GB"/>
+          <w14:ligatures w14:val="none"/>
+        </w:rPr>
+        <w:t>[ ]</w:t>
+      </w:r>
+      <w:proofErr w:type="gramEnd"/>
+      <w:r>
+        <w:rPr>
+          <w:rFonts w:ascii="Times New Roman" w:eastAsia="Times New Roman" w:hAnsi="Times New Roman" w:cs="Times New Roman"/>
+          <w:b/>
+          <w:bCs/>
+          <w:kern w:val="0"/>
+          <w:sz w:val="27"/>
+          <w:szCs w:val="27"/>
+          <w:lang w:eastAsia="en-GB"/>
+          <w14:ligatures w14:val="none"/>
+        </w:rPr>
+        <w:t xml:space="preserve"> Scale numerical features if necessary.</w:t>
       </w:r>
     </w:p>
     <w:p>
@@ -1285,162 +1692,330 @@
           <w:lang w:eastAsia="en-GB"/>
           <w14:ligatures w14:val="none"/>
         </w:rPr>
-        <w:t>- [ ] Split the data into training and test sets.</w:t>
-      </w:r>
-    </w:p>
-    <w:p>
-      <w:pPr>
-        <w:numPr>
-          <w:ilvl w:val="0"/>
-          <w:numId w:val="1"/>
-        </w:numPr>
-        <w:rPr>
-          <w:rFonts w:ascii="Times New Roman" w:eastAsia="Times New Roman" w:hAnsi="Times New Roman" w:cs="Times New Roman"/>
-          <w:b/>
-          <w:bCs/>
-          <w:kern w:val="0"/>
-          <w:sz w:val="27"/>
-          <w:szCs w:val="27"/>
-          <w:lang w:eastAsia="en-GB"/>
-          <w14:ligatures w14:val="none"/>
-        </w:rPr>
-      </w:pPr>
-      <w:r>
-        <w:rPr>
-          <w:rFonts w:ascii="Times New Roman" w:eastAsia="Times New Roman" w:hAnsi="Times New Roman" w:cs="Times New Roman"/>
-          <w:b/>
-          <w:bCs/>
-          <w:kern w:val="0"/>
-          <w:sz w:val="27"/>
-          <w:szCs w:val="27"/>
-          <w:lang w:eastAsia="en-GB"/>
-          <w14:ligatures w14:val="none"/>
-        </w:rPr>
-        <w:t>- [ ] Choose a baseline model (e.g., linear regression).</w:t>
-      </w:r>
-    </w:p>
-    <w:p>
-      <w:pPr>
-        <w:numPr>
-          <w:ilvl w:val="0"/>
-          <w:numId w:val="1"/>
-        </w:numPr>
-        <w:rPr>
-          <w:rFonts w:ascii="Times New Roman" w:eastAsia="Times New Roman" w:hAnsi="Times New Roman" w:cs="Times New Roman"/>
-          <w:b/>
-          <w:bCs/>
-          <w:kern w:val="0"/>
-          <w:sz w:val="27"/>
-          <w:szCs w:val="27"/>
-          <w:lang w:eastAsia="en-GB"/>
-          <w14:ligatures w14:val="none"/>
-        </w:rPr>
-      </w:pPr>
-      <w:r>
-        <w:rPr>
-          <w:rFonts w:ascii="Times New Roman" w:eastAsia="Times New Roman" w:hAnsi="Times New Roman" w:cs="Times New Roman"/>
-          <w:b/>
-          <w:bCs/>
-          <w:kern w:val="0"/>
-          <w:sz w:val="27"/>
-          <w:szCs w:val="27"/>
-          <w:lang w:eastAsia="en-GB"/>
-          <w14:ligatures w14:val="none"/>
-        </w:rPr>
-        <w:t>- [ ] Train the baseline model and evaluate its performance.</w:t>
-      </w:r>
-    </w:p>
-    <w:p>
-      <w:pPr>
-        <w:numPr>
-          <w:ilvl w:val="0"/>
-          <w:numId w:val="1"/>
-        </w:numPr>
-        <w:rPr>
-          <w:rFonts w:ascii="Times New Roman" w:eastAsia="Times New Roman" w:hAnsi="Times New Roman" w:cs="Times New Roman"/>
-          <w:b/>
-          <w:bCs/>
-          <w:kern w:val="0"/>
-          <w:sz w:val="27"/>
-          <w:szCs w:val="27"/>
-          <w:lang w:eastAsia="en-GB"/>
-          <w14:ligatures w14:val="none"/>
-        </w:rPr>
-      </w:pPr>
-      <w:r>
-        <w:rPr>
-          <w:rFonts w:ascii="Times New Roman" w:eastAsia="Times New Roman" w:hAnsi="Times New Roman" w:cs="Times New Roman"/>
-          <w:b/>
-          <w:bCs/>
-          <w:kern w:val="0"/>
-          <w:sz w:val="27"/>
-          <w:szCs w:val="27"/>
-          <w:lang w:eastAsia="en-GB"/>
-          <w14:ligatures w14:val="none"/>
-        </w:rPr>
-        <w:t>- [ ] Experiment with different models (e.g., decision trees, random forests, gradient boosting).</w:t>
-      </w:r>
-    </w:p>
-    <w:p>
-      <w:pPr>
-        <w:numPr>
-          <w:ilvl w:val="0"/>
-          <w:numId w:val="1"/>
-        </w:numPr>
-        <w:rPr>
-          <w:rFonts w:ascii="Times New Roman" w:eastAsia="Times New Roman" w:hAnsi="Times New Roman" w:cs="Times New Roman"/>
-          <w:b/>
-          <w:bCs/>
-          <w:kern w:val="0"/>
-          <w:sz w:val="27"/>
-          <w:szCs w:val="27"/>
-          <w:lang w:eastAsia="en-GB"/>
-          <w14:ligatures w14:val="none"/>
-        </w:rPr>
-      </w:pPr>
-      <w:r>
-        <w:rPr>
-          <w:rFonts w:ascii="Times New Roman" w:eastAsia="Times New Roman" w:hAnsi="Times New Roman" w:cs="Times New Roman"/>
-          <w:b/>
-          <w:bCs/>
-          <w:kern w:val="0"/>
-          <w:sz w:val="27"/>
-          <w:szCs w:val="27"/>
-          <w:lang w:eastAsia="en-GB"/>
-          <w14:ligatures w14:val="none"/>
-        </w:rPr>
-        <w:t>- [ ] Tune hyperparameters using cross-validation.</w:t>
-      </w:r>
-    </w:p>
-    <w:p>
-      <w:pPr>
-        <w:numPr>
-          <w:ilvl w:val="0"/>
-          <w:numId w:val="1"/>
-        </w:numPr>
-        <w:rPr>
-          <w:rFonts w:ascii="Times New Roman" w:eastAsia="Times New Roman" w:hAnsi="Times New Roman" w:cs="Times New Roman"/>
-          <w:b/>
-          <w:bCs/>
-          <w:kern w:val="0"/>
-          <w:sz w:val="27"/>
-          <w:szCs w:val="27"/>
-          <w:lang w:eastAsia="en-GB"/>
-          <w14:ligatures w14:val="none"/>
-        </w:rPr>
-      </w:pPr>
-      <w:r>
-        <w:rPr>
-          <w:rFonts w:ascii="Times New Roman" w:eastAsia="Times New Roman" w:hAnsi="Times New Roman" w:cs="Times New Roman"/>
-          <w:b/>
-          <w:bCs/>
-          <w:kern w:val="0"/>
-          <w:sz w:val="27"/>
-          <w:szCs w:val="27"/>
-          <w:lang w:eastAsia="en-GB"/>
-          <w14:ligatures w14:val="none"/>
-        </w:rPr>
-        <w:t>- [ ] Evaluate model performance using appropriate metrics (e.g., RMSE, R^2).</w:t>
+        <w:t xml:space="preserve">- </w:t>
+      </w:r>
+      <w:proofErr w:type="gramStart"/>
+      <w:r>
+        <w:rPr>
+          <w:rFonts w:ascii="Times New Roman" w:eastAsia="Times New Roman" w:hAnsi="Times New Roman" w:cs="Times New Roman"/>
+          <w:b/>
+          <w:bCs/>
+          <w:kern w:val="0"/>
+          <w:sz w:val="27"/>
+          <w:szCs w:val="27"/>
+          <w:lang w:eastAsia="en-GB"/>
+          <w14:ligatures w14:val="none"/>
+        </w:rPr>
+        <w:t>[ ]</w:t>
+      </w:r>
+      <w:proofErr w:type="gramEnd"/>
+      <w:r>
+        <w:rPr>
+          <w:rFonts w:ascii="Times New Roman" w:eastAsia="Times New Roman" w:hAnsi="Times New Roman" w:cs="Times New Roman"/>
+          <w:b/>
+          <w:bCs/>
+          <w:kern w:val="0"/>
+          <w:sz w:val="27"/>
+          <w:szCs w:val="27"/>
+          <w:lang w:eastAsia="en-GB"/>
+          <w14:ligatures w14:val="none"/>
+        </w:rPr>
+        <w:t xml:space="preserve"> Split the data into training and test sets.</w:t>
+      </w:r>
+    </w:p>
+    <w:p>
+      <w:pPr>
+        <w:numPr>
+          <w:ilvl w:val="0"/>
+          <w:numId w:val="1"/>
+        </w:numPr>
+        <w:rPr>
+          <w:rFonts w:ascii="Times New Roman" w:eastAsia="Times New Roman" w:hAnsi="Times New Roman" w:cs="Times New Roman"/>
+          <w:b/>
+          <w:bCs/>
+          <w:kern w:val="0"/>
+          <w:sz w:val="27"/>
+          <w:szCs w:val="27"/>
+          <w:lang w:eastAsia="en-GB"/>
+          <w14:ligatures w14:val="none"/>
+        </w:rPr>
+      </w:pPr>
+      <w:r>
+        <w:rPr>
+          <w:rFonts w:ascii="Times New Roman" w:eastAsia="Times New Roman" w:hAnsi="Times New Roman" w:cs="Times New Roman"/>
+          <w:b/>
+          <w:bCs/>
+          <w:kern w:val="0"/>
+          <w:sz w:val="27"/>
+          <w:szCs w:val="27"/>
+          <w:lang w:eastAsia="en-GB"/>
+          <w14:ligatures w14:val="none"/>
+        </w:rPr>
+        <w:t xml:space="preserve">- </w:t>
+      </w:r>
+      <w:proofErr w:type="gramStart"/>
+      <w:r>
+        <w:rPr>
+          <w:rFonts w:ascii="Times New Roman" w:eastAsia="Times New Roman" w:hAnsi="Times New Roman" w:cs="Times New Roman"/>
+          <w:b/>
+          <w:bCs/>
+          <w:kern w:val="0"/>
+          <w:sz w:val="27"/>
+          <w:szCs w:val="27"/>
+          <w:lang w:eastAsia="en-GB"/>
+          <w14:ligatures w14:val="none"/>
+        </w:rPr>
+        <w:t>[ ]</w:t>
+      </w:r>
+      <w:proofErr w:type="gramEnd"/>
+      <w:r>
+        <w:rPr>
+          <w:rFonts w:ascii="Times New Roman" w:eastAsia="Times New Roman" w:hAnsi="Times New Roman" w:cs="Times New Roman"/>
+          <w:b/>
+          <w:bCs/>
+          <w:kern w:val="0"/>
+          <w:sz w:val="27"/>
+          <w:szCs w:val="27"/>
+          <w:lang w:eastAsia="en-GB"/>
+          <w14:ligatures w14:val="none"/>
+        </w:rPr>
+        <w:t xml:space="preserve"> Choose a baseline model (e.g., linear regression).</w:t>
+      </w:r>
+    </w:p>
+    <w:p>
+      <w:pPr>
+        <w:numPr>
+          <w:ilvl w:val="0"/>
+          <w:numId w:val="1"/>
+        </w:numPr>
+        <w:rPr>
+          <w:rFonts w:ascii="Times New Roman" w:eastAsia="Times New Roman" w:hAnsi="Times New Roman" w:cs="Times New Roman"/>
+          <w:b/>
+          <w:bCs/>
+          <w:kern w:val="0"/>
+          <w:sz w:val="27"/>
+          <w:szCs w:val="27"/>
+          <w:lang w:eastAsia="en-GB"/>
+          <w14:ligatures w14:val="none"/>
+        </w:rPr>
+      </w:pPr>
+      <w:r>
+        <w:rPr>
+          <w:rFonts w:ascii="Times New Roman" w:eastAsia="Times New Roman" w:hAnsi="Times New Roman" w:cs="Times New Roman"/>
+          <w:b/>
+          <w:bCs/>
+          <w:kern w:val="0"/>
+          <w:sz w:val="27"/>
+          <w:szCs w:val="27"/>
+          <w:lang w:eastAsia="en-GB"/>
+          <w14:ligatures w14:val="none"/>
+        </w:rPr>
+        <w:t xml:space="preserve">- </w:t>
+      </w:r>
+      <w:proofErr w:type="gramStart"/>
+      <w:r>
+        <w:rPr>
+          <w:rFonts w:ascii="Times New Roman" w:eastAsia="Times New Roman" w:hAnsi="Times New Roman" w:cs="Times New Roman"/>
+          <w:b/>
+          <w:bCs/>
+          <w:kern w:val="0"/>
+          <w:sz w:val="27"/>
+          <w:szCs w:val="27"/>
+          <w:lang w:eastAsia="en-GB"/>
+          <w14:ligatures w14:val="none"/>
+        </w:rPr>
+        <w:t>[ ]</w:t>
+      </w:r>
+      <w:proofErr w:type="gramEnd"/>
+      <w:r>
+        <w:rPr>
+          <w:rFonts w:ascii="Times New Roman" w:eastAsia="Times New Roman" w:hAnsi="Times New Roman" w:cs="Times New Roman"/>
+          <w:b/>
+          <w:bCs/>
+          <w:kern w:val="0"/>
+          <w:sz w:val="27"/>
+          <w:szCs w:val="27"/>
+          <w:lang w:eastAsia="en-GB"/>
+          <w14:ligatures w14:val="none"/>
+        </w:rPr>
+        <w:t xml:space="preserve"> Train the baseline model and evaluate its performance.</w:t>
+      </w:r>
+    </w:p>
+    <w:p>
+      <w:pPr>
+        <w:numPr>
+          <w:ilvl w:val="0"/>
+          <w:numId w:val="1"/>
+        </w:numPr>
+        <w:rPr>
+          <w:rFonts w:ascii="Times New Roman" w:eastAsia="Times New Roman" w:hAnsi="Times New Roman" w:cs="Times New Roman"/>
+          <w:b/>
+          <w:bCs/>
+          <w:kern w:val="0"/>
+          <w:sz w:val="27"/>
+          <w:szCs w:val="27"/>
+          <w:lang w:eastAsia="en-GB"/>
+          <w14:ligatures w14:val="none"/>
+        </w:rPr>
+      </w:pPr>
+      <w:r>
+        <w:rPr>
+          <w:rFonts w:ascii="Times New Roman" w:eastAsia="Times New Roman" w:hAnsi="Times New Roman" w:cs="Times New Roman"/>
+          <w:b/>
+          <w:bCs/>
+          <w:kern w:val="0"/>
+          <w:sz w:val="27"/>
+          <w:szCs w:val="27"/>
+          <w:lang w:eastAsia="en-GB"/>
+          <w14:ligatures w14:val="none"/>
+        </w:rPr>
+        <w:t xml:space="preserve">- </w:t>
+      </w:r>
+      <w:proofErr w:type="gramStart"/>
+      <w:r>
+        <w:rPr>
+          <w:rFonts w:ascii="Times New Roman" w:eastAsia="Times New Roman" w:hAnsi="Times New Roman" w:cs="Times New Roman"/>
+          <w:b/>
+          <w:bCs/>
+          <w:kern w:val="0"/>
+          <w:sz w:val="27"/>
+          <w:szCs w:val="27"/>
+          <w:lang w:eastAsia="en-GB"/>
+          <w14:ligatures w14:val="none"/>
+        </w:rPr>
+        <w:t>[ ]</w:t>
+      </w:r>
+      <w:proofErr w:type="gramEnd"/>
+      <w:r>
+        <w:rPr>
+          <w:rFonts w:ascii="Times New Roman" w:eastAsia="Times New Roman" w:hAnsi="Times New Roman" w:cs="Times New Roman"/>
+          <w:b/>
+          <w:bCs/>
+          <w:kern w:val="0"/>
+          <w:sz w:val="27"/>
+          <w:szCs w:val="27"/>
+          <w:lang w:eastAsia="en-GB"/>
+          <w14:ligatures w14:val="none"/>
+        </w:rPr>
+        <w:t xml:space="preserve"> Experiment with different models (e.g., decision trees, random forests, gradient boosting).</w:t>
+      </w:r>
+    </w:p>
+    <w:p>
+      <w:pPr>
+        <w:numPr>
+          <w:ilvl w:val="0"/>
+          <w:numId w:val="1"/>
+        </w:numPr>
+        <w:rPr>
+          <w:rFonts w:ascii="Times New Roman" w:eastAsia="Times New Roman" w:hAnsi="Times New Roman" w:cs="Times New Roman"/>
+          <w:b/>
+          <w:bCs/>
+          <w:kern w:val="0"/>
+          <w:sz w:val="27"/>
+          <w:szCs w:val="27"/>
+          <w:lang w:eastAsia="en-GB"/>
+          <w14:ligatures w14:val="none"/>
+        </w:rPr>
+      </w:pPr>
+      <w:r>
+        <w:rPr>
+          <w:rFonts w:ascii="Times New Roman" w:eastAsia="Times New Roman" w:hAnsi="Times New Roman" w:cs="Times New Roman"/>
+          <w:b/>
+          <w:bCs/>
+          <w:kern w:val="0"/>
+          <w:sz w:val="27"/>
+          <w:szCs w:val="27"/>
+          <w:lang w:eastAsia="en-GB"/>
+          <w14:ligatures w14:val="none"/>
+        </w:rPr>
+        <w:t xml:space="preserve">- </w:t>
+      </w:r>
+      <w:proofErr w:type="gramStart"/>
+      <w:r>
+        <w:rPr>
+          <w:rFonts w:ascii="Times New Roman" w:eastAsia="Times New Roman" w:hAnsi="Times New Roman" w:cs="Times New Roman"/>
+          <w:b/>
+          <w:bCs/>
+          <w:kern w:val="0"/>
+          <w:sz w:val="27"/>
+          <w:szCs w:val="27"/>
+          <w:lang w:eastAsia="en-GB"/>
+          <w14:ligatures w14:val="none"/>
+        </w:rPr>
+        <w:t>[ ]</w:t>
+      </w:r>
+      <w:proofErr w:type="gramEnd"/>
+      <w:r>
+        <w:rPr>
+          <w:rFonts w:ascii="Times New Roman" w:eastAsia="Times New Roman" w:hAnsi="Times New Roman" w:cs="Times New Roman"/>
+          <w:b/>
+          <w:bCs/>
+          <w:kern w:val="0"/>
+          <w:sz w:val="27"/>
+          <w:szCs w:val="27"/>
+          <w:lang w:eastAsia="en-GB"/>
+          <w14:ligatures w14:val="none"/>
+        </w:rPr>
+        <w:t xml:space="preserve"> Tune hyperparameters using cross-validation.</w:t>
+      </w:r>
+    </w:p>
+    <w:p>
+      <w:pPr>
+        <w:numPr>
+          <w:ilvl w:val="0"/>
+          <w:numId w:val="1"/>
+        </w:numPr>
+        <w:rPr>
+          <w:rFonts w:ascii="Times New Roman" w:eastAsia="Times New Roman" w:hAnsi="Times New Roman" w:cs="Times New Roman"/>
+          <w:b/>
+          <w:bCs/>
+          <w:kern w:val="0"/>
+          <w:sz w:val="27"/>
+          <w:szCs w:val="27"/>
+          <w:lang w:eastAsia="en-GB"/>
+          <w14:ligatures w14:val="none"/>
+        </w:rPr>
+      </w:pPr>
+      <w:r>
+        <w:rPr>
+          <w:rFonts w:ascii="Times New Roman" w:eastAsia="Times New Roman" w:hAnsi="Times New Roman" w:cs="Times New Roman"/>
+          <w:b/>
+          <w:bCs/>
+          <w:kern w:val="0"/>
+          <w:sz w:val="27"/>
+          <w:szCs w:val="27"/>
+          <w:lang w:eastAsia="en-GB"/>
+          <w14:ligatures w14:val="none"/>
+        </w:rPr>
+        <w:t xml:space="preserve">- </w:t>
+      </w:r>
+      <w:proofErr w:type="gramStart"/>
+      <w:r>
+        <w:rPr>
+          <w:rFonts w:ascii="Times New Roman" w:eastAsia="Times New Roman" w:hAnsi="Times New Roman" w:cs="Times New Roman"/>
+          <w:b/>
+          <w:bCs/>
+          <w:kern w:val="0"/>
+          <w:sz w:val="27"/>
+          <w:szCs w:val="27"/>
+          <w:lang w:eastAsia="en-GB"/>
+          <w14:ligatures w14:val="none"/>
+        </w:rPr>
+        <w:t>[ ]</w:t>
+      </w:r>
+      <w:proofErr w:type="gramEnd"/>
+      <w:r>
+        <w:rPr>
+          <w:rFonts w:ascii="Times New Roman" w:eastAsia="Times New Roman" w:hAnsi="Times New Roman" w:cs="Times New Roman"/>
+          <w:b/>
+          <w:bCs/>
+          <w:kern w:val="0"/>
+          <w:sz w:val="27"/>
+          <w:szCs w:val="27"/>
+          <w:lang w:eastAsia="en-GB"/>
+          <w14:ligatures w14:val="none"/>
+        </w:rPr>
+        <w:t xml:space="preserve"> Evaluate model performance using appropriate metrics (e.g., RMSE, R^2).</w:t>
       </w:r>
     </w:p>
     <w:p>
@@ -1520,100 +2095,240 @@
           <w:lang w:eastAsia="en-GB"/>
           <w14:ligatures w14:val="none"/>
         </w:rPr>
-        <w:t>- [ ] Compare the performance of different models.</w:t>
-      </w:r>
-    </w:p>
-    <w:p>
-      <w:pPr>
-        <w:numPr>
-          <w:ilvl w:val="0"/>
-          <w:numId w:val="1"/>
-        </w:numPr>
-        <w:rPr>
-          <w:rFonts w:ascii="Times New Roman" w:eastAsia="Times New Roman" w:hAnsi="Times New Roman" w:cs="Times New Roman"/>
-          <w:b/>
-          <w:bCs/>
-          <w:kern w:val="0"/>
-          <w:sz w:val="27"/>
-          <w:szCs w:val="27"/>
-          <w:lang w:eastAsia="en-GB"/>
-          <w14:ligatures w14:val="none"/>
-        </w:rPr>
-      </w:pPr>
-      <w:r>
-        <w:rPr>
-          <w:rFonts w:ascii="Times New Roman" w:eastAsia="Times New Roman" w:hAnsi="Times New Roman" w:cs="Times New Roman"/>
-          <w:b/>
-          <w:bCs/>
-          <w:kern w:val="0"/>
-          <w:sz w:val="27"/>
-          <w:szCs w:val="27"/>
-          <w:lang w:eastAsia="en-GB"/>
-          <w14:ligatures w14:val="none"/>
-        </w:rPr>
-        <w:t>- [ ] Analyze residuals to check for patterns.</w:t>
-      </w:r>
-    </w:p>
-    <w:p>
-      <w:pPr>
-        <w:numPr>
-          <w:ilvl w:val="0"/>
-          <w:numId w:val="1"/>
-        </w:numPr>
-        <w:rPr>
-          <w:rFonts w:ascii="Times New Roman" w:eastAsia="Times New Roman" w:hAnsi="Times New Roman" w:cs="Times New Roman"/>
-          <w:b/>
-          <w:bCs/>
-          <w:kern w:val="0"/>
-          <w:sz w:val="27"/>
-          <w:szCs w:val="27"/>
-          <w:lang w:eastAsia="en-GB"/>
-          <w14:ligatures w14:val="none"/>
-        </w:rPr>
-      </w:pPr>
-      <w:r>
-        <w:rPr>
-          <w:rFonts w:ascii="Times New Roman" w:eastAsia="Times New Roman" w:hAnsi="Times New Roman" w:cs="Times New Roman"/>
-          <w:b/>
-          <w:bCs/>
-          <w:kern w:val="0"/>
-          <w:sz w:val="27"/>
-          <w:szCs w:val="27"/>
-          <w:lang w:eastAsia="en-GB"/>
-          <w14:ligatures w14:val="none"/>
-        </w:rPr>
-        <w:t>- [ ] Plot feature importance for tree-based models.</w:t>
-      </w:r>
-    </w:p>
-    <w:p>
-      <w:pPr>
-        <w:numPr>
-          <w:ilvl w:val="0"/>
-          <w:numId w:val="1"/>
-        </w:numPr>
-        <w:rPr>
-          <w:rFonts w:ascii="Times New Roman" w:eastAsia="Times New Roman" w:hAnsi="Times New Roman" w:cs="Times New Roman"/>
-          <w:b/>
-          <w:bCs/>
-          <w:kern w:val="0"/>
-          <w:sz w:val="27"/>
-          <w:szCs w:val="27"/>
-          <w:lang w:eastAsia="en-GB"/>
-          <w14:ligatures w14:val="none"/>
-        </w:rPr>
-      </w:pPr>
-      <w:r>
-        <w:rPr>
-          <w:rFonts w:ascii="Times New Roman" w:eastAsia="Times New Roman" w:hAnsi="Times New Roman" w:cs="Times New Roman"/>
-          <w:b/>
-          <w:bCs/>
-          <w:kern w:val="0"/>
-          <w:sz w:val="27"/>
-          <w:szCs w:val="27"/>
-          <w:lang w:eastAsia="en-GB"/>
-          <w14:ligatures w14:val="none"/>
-        </w:rPr>
-        <w:t>- [ ] Select the best model based on performance and interpretability.</w:t>
+        <w:t xml:space="preserve">- </w:t>
+      </w:r>
+      <w:proofErr w:type="gramStart"/>
+      <w:r>
+        <w:rPr>
+          <w:rFonts w:ascii="Times New Roman" w:eastAsia="Times New Roman" w:hAnsi="Times New Roman" w:cs="Times New Roman"/>
+          <w:b/>
+          <w:bCs/>
+          <w:kern w:val="0"/>
+          <w:sz w:val="27"/>
+          <w:szCs w:val="27"/>
+          <w:lang w:eastAsia="en-GB"/>
+          <w14:ligatures w14:val="none"/>
+        </w:rPr>
+        <w:t>[ ]</w:t>
+      </w:r>
+      <w:proofErr w:type="gramEnd"/>
+      <w:r>
+        <w:rPr>
+          <w:rFonts w:ascii="Times New Roman" w:eastAsia="Times New Roman" w:hAnsi="Times New Roman" w:cs="Times New Roman"/>
+          <w:b/>
+          <w:bCs/>
+          <w:kern w:val="0"/>
+          <w:sz w:val="27"/>
+          <w:szCs w:val="27"/>
+          <w:lang w:eastAsia="en-GB"/>
+          <w14:ligatures w14:val="none"/>
+        </w:rPr>
+        <w:t xml:space="preserve"> Compare the performance of different models.</w:t>
+      </w:r>
+    </w:p>
+    <w:p>
+      <w:pPr>
+        <w:numPr>
+          <w:ilvl w:val="0"/>
+          <w:numId w:val="1"/>
+        </w:numPr>
+        <w:rPr>
+          <w:rFonts w:ascii="Times New Roman" w:eastAsia="Times New Roman" w:hAnsi="Times New Roman" w:cs="Times New Roman"/>
+          <w:b/>
+          <w:bCs/>
+          <w:kern w:val="0"/>
+          <w:sz w:val="27"/>
+          <w:szCs w:val="27"/>
+          <w:lang w:eastAsia="en-GB"/>
+          <w14:ligatures w14:val="none"/>
+        </w:rPr>
+      </w:pPr>
+      <w:r>
+        <w:rPr>
+          <w:rFonts w:ascii="Times New Roman" w:eastAsia="Times New Roman" w:hAnsi="Times New Roman" w:cs="Times New Roman"/>
+          <w:b/>
+          <w:bCs/>
+          <w:kern w:val="0"/>
+          <w:sz w:val="27"/>
+          <w:szCs w:val="27"/>
+          <w:lang w:eastAsia="en-GB"/>
+          <w14:ligatures w14:val="none"/>
+        </w:rPr>
+        <w:t xml:space="preserve">- </w:t>
+      </w:r>
+      <w:proofErr w:type="gramStart"/>
+      <w:r>
+        <w:rPr>
+          <w:rFonts w:ascii="Times New Roman" w:eastAsia="Times New Roman" w:hAnsi="Times New Roman" w:cs="Times New Roman"/>
+          <w:b/>
+          <w:bCs/>
+          <w:kern w:val="0"/>
+          <w:sz w:val="27"/>
+          <w:szCs w:val="27"/>
+          <w:lang w:eastAsia="en-GB"/>
+          <w14:ligatures w14:val="none"/>
+        </w:rPr>
+        <w:t>[ ]</w:t>
+      </w:r>
+      <w:proofErr w:type="gramEnd"/>
+      <w:r>
+        <w:rPr>
+          <w:rFonts w:ascii="Times New Roman" w:eastAsia="Times New Roman" w:hAnsi="Times New Roman" w:cs="Times New Roman"/>
+          <w:b/>
+          <w:bCs/>
+          <w:kern w:val="0"/>
+          <w:sz w:val="27"/>
+          <w:szCs w:val="27"/>
+          <w:lang w:eastAsia="en-GB"/>
+          <w14:ligatures w14:val="none"/>
+        </w:rPr>
+        <w:t xml:space="preserve"> </w:t>
+      </w:r>
+      <w:proofErr w:type="spellStart"/>
+      <w:r>
+        <w:rPr>
+          <w:rFonts w:ascii="Times New Roman" w:eastAsia="Times New Roman" w:hAnsi="Times New Roman" w:cs="Times New Roman"/>
+          <w:b/>
+          <w:bCs/>
+          <w:kern w:val="0"/>
+          <w:sz w:val="27"/>
+          <w:szCs w:val="27"/>
+          <w:lang w:eastAsia="en-GB"/>
+          <w14:ligatures w14:val="none"/>
+        </w:rPr>
+        <w:t>Analyze</w:t>
+      </w:r>
+      <w:proofErr w:type="spellEnd"/>
+      <w:r>
+        <w:rPr>
+          <w:rFonts w:ascii="Times New Roman" w:eastAsia="Times New Roman" w:hAnsi="Times New Roman" w:cs="Times New Roman"/>
+          <w:b/>
+          <w:bCs/>
+          <w:kern w:val="0"/>
+          <w:sz w:val="27"/>
+          <w:szCs w:val="27"/>
+          <w:lang w:eastAsia="en-GB"/>
+          <w14:ligatures w14:val="none"/>
+        </w:rPr>
+        <w:t xml:space="preserve"> residuals to check for patterns.</w:t>
+      </w:r>
+    </w:p>
+    <w:p>
+      <w:pPr>
+        <w:numPr>
+          <w:ilvl w:val="0"/>
+          <w:numId w:val="1"/>
+        </w:numPr>
+        <w:rPr>
+          <w:rFonts w:ascii="Times New Roman" w:eastAsia="Times New Roman" w:hAnsi="Times New Roman" w:cs="Times New Roman"/>
+          <w:b/>
+          <w:bCs/>
+          <w:kern w:val="0"/>
+          <w:sz w:val="27"/>
+          <w:szCs w:val="27"/>
+          <w:lang w:eastAsia="en-GB"/>
+          <w14:ligatures w14:val="none"/>
+        </w:rPr>
+      </w:pPr>
+      <w:r>
+        <w:rPr>
+          <w:rFonts w:ascii="Times New Roman" w:eastAsia="Times New Roman" w:hAnsi="Times New Roman" w:cs="Times New Roman"/>
+          <w:b/>
+          <w:bCs/>
+          <w:kern w:val="0"/>
+          <w:sz w:val="27"/>
+          <w:szCs w:val="27"/>
+          <w:lang w:eastAsia="en-GB"/>
+          <w14:ligatures w14:val="none"/>
+        </w:rPr>
+        <w:t xml:space="preserve">- </w:t>
+      </w:r>
+      <w:proofErr w:type="gramStart"/>
+      <w:r>
+        <w:rPr>
+          <w:rFonts w:ascii="Times New Roman" w:eastAsia="Times New Roman" w:hAnsi="Times New Roman" w:cs="Times New Roman"/>
+          <w:b/>
+          <w:bCs/>
+          <w:kern w:val="0"/>
+          <w:sz w:val="27"/>
+          <w:szCs w:val="27"/>
+          <w:lang w:eastAsia="en-GB"/>
+          <w14:ligatures w14:val="none"/>
+        </w:rPr>
+        <w:t>[ ]</w:t>
+      </w:r>
+      <w:proofErr w:type="gramEnd"/>
+      <w:r>
+        <w:rPr>
+          <w:rFonts w:ascii="Times New Roman" w:eastAsia="Times New Roman" w:hAnsi="Times New Roman" w:cs="Times New Roman"/>
+          <w:b/>
+          <w:bCs/>
+          <w:kern w:val="0"/>
+          <w:sz w:val="27"/>
+          <w:szCs w:val="27"/>
+          <w:lang w:eastAsia="en-GB"/>
+          <w14:ligatures w14:val="none"/>
+        </w:rPr>
+        <w:t xml:space="preserve"> Plot feature importance for tree-based models.</w:t>
+      </w:r>
+    </w:p>
+    <w:p>
+      <w:pPr>
+        <w:numPr>
+          <w:ilvl w:val="0"/>
+          <w:numId w:val="1"/>
+        </w:numPr>
+        <w:rPr>
+          <w:rFonts w:ascii="Times New Roman" w:eastAsia="Times New Roman" w:hAnsi="Times New Roman" w:cs="Times New Roman"/>
+          <w:b/>
+          <w:bCs/>
+          <w:kern w:val="0"/>
+          <w:sz w:val="27"/>
+          <w:szCs w:val="27"/>
+          <w:lang w:eastAsia="en-GB"/>
+          <w14:ligatures w14:val="none"/>
+        </w:rPr>
+      </w:pPr>
+      <w:r>
+        <w:rPr>
+          <w:rFonts w:ascii="Times New Roman" w:eastAsia="Times New Roman" w:hAnsi="Times New Roman" w:cs="Times New Roman"/>
+          <w:b/>
+          <w:bCs/>
+          <w:kern w:val="0"/>
+          <w:sz w:val="27"/>
+          <w:szCs w:val="27"/>
+          <w:lang w:eastAsia="en-GB"/>
+          <w14:ligatures w14:val="none"/>
+        </w:rPr>
+        <w:t xml:space="preserve">- </w:t>
+      </w:r>
+      <w:proofErr w:type="gramStart"/>
+      <w:r>
+        <w:rPr>
+          <w:rFonts w:ascii="Times New Roman" w:eastAsia="Times New Roman" w:hAnsi="Times New Roman" w:cs="Times New Roman"/>
+          <w:b/>
+          <w:bCs/>
+          <w:kern w:val="0"/>
+          <w:sz w:val="27"/>
+          <w:szCs w:val="27"/>
+          <w:lang w:eastAsia="en-GB"/>
+          <w14:ligatures w14:val="none"/>
+        </w:rPr>
+        <w:t>[ ]</w:t>
+      </w:r>
+      <w:proofErr w:type="gramEnd"/>
+      <w:r>
+        <w:rPr>
+          <w:rFonts w:ascii="Times New Roman" w:eastAsia="Times New Roman" w:hAnsi="Times New Roman" w:cs="Times New Roman"/>
+          <w:b/>
+          <w:bCs/>
+          <w:kern w:val="0"/>
+          <w:sz w:val="27"/>
+          <w:szCs w:val="27"/>
+          <w:lang w:eastAsia="en-GB"/>
+          <w14:ligatures w14:val="none"/>
+        </w:rPr>
+        <w:t xml:space="preserve"> Select the best model based on performance and interpretability.</w:t>
       </w:r>
     </w:p>
     <w:p>
@@ -1694,38 +2409,122 @@
           <w:lang w:eastAsia="en-GB"/>
           <w14:ligatures w14:val="none"/>
         </w:rPr>
-        <w:t>- [ ] Create a simple web app to interact with the model (e.g., using Flask or Streamlit).</w:t>
-      </w:r>
-    </w:p>
-    <w:p>
-      <w:pPr>
-        <w:numPr>
-          <w:ilvl w:val="0"/>
-          <w:numId w:val="1"/>
-        </w:numPr>
-        <w:rPr>
-          <w:rFonts w:ascii="Times New Roman" w:eastAsia="Times New Roman" w:hAnsi="Times New Roman" w:cs="Times New Roman"/>
-          <w:b/>
-          <w:bCs/>
-          <w:kern w:val="0"/>
-          <w:sz w:val="27"/>
-          <w:szCs w:val="27"/>
-          <w:lang w:eastAsia="en-GB"/>
-          <w14:ligatures w14:val="none"/>
-        </w:rPr>
-      </w:pPr>
-      <w:r>
-        <w:rPr>
-          <w:rFonts w:ascii="Times New Roman" w:eastAsia="Times New Roman" w:hAnsi="Times New Roman" w:cs="Times New Roman"/>
-          <w:b/>
-          <w:bCs/>
-          <w:kern w:val="0"/>
-          <w:sz w:val="27"/>
-          <w:szCs w:val="27"/>
-          <w:lang w:eastAsia="en-GB"/>
-          <w14:ligatures w14:val="none"/>
-        </w:rPr>
-        <w:t>- [ ] Deploy the app to a cloud service (e.g., Heroku).</w:t>
+        <w:t xml:space="preserve">- </w:t>
+      </w:r>
+      <w:proofErr w:type="gramStart"/>
+      <w:r>
+        <w:rPr>
+          <w:rFonts w:ascii="Times New Roman" w:eastAsia="Times New Roman" w:hAnsi="Times New Roman" w:cs="Times New Roman"/>
+          <w:b/>
+          <w:bCs/>
+          <w:kern w:val="0"/>
+          <w:sz w:val="27"/>
+          <w:szCs w:val="27"/>
+          <w:lang w:eastAsia="en-GB"/>
+          <w14:ligatures w14:val="none"/>
+        </w:rPr>
+        <w:t>[ ]</w:t>
+      </w:r>
+      <w:proofErr w:type="gramEnd"/>
+      <w:r>
+        <w:rPr>
+          <w:rFonts w:ascii="Times New Roman" w:eastAsia="Times New Roman" w:hAnsi="Times New Roman" w:cs="Times New Roman"/>
+          <w:b/>
+          <w:bCs/>
+          <w:kern w:val="0"/>
+          <w:sz w:val="27"/>
+          <w:szCs w:val="27"/>
+          <w:lang w:eastAsia="en-GB"/>
+          <w14:ligatures w14:val="none"/>
+        </w:rPr>
+        <w:t xml:space="preserve"> Create a simple web app to interact with the model (e.g., using Flask or </w:t>
+      </w:r>
+      <w:proofErr w:type="spellStart"/>
+      <w:r>
+        <w:rPr>
+          <w:rFonts w:ascii="Times New Roman" w:eastAsia="Times New Roman" w:hAnsi="Times New Roman" w:cs="Times New Roman"/>
+          <w:b/>
+          <w:bCs/>
+          <w:kern w:val="0"/>
+          <w:sz w:val="27"/>
+          <w:szCs w:val="27"/>
+          <w:lang w:eastAsia="en-GB"/>
+          <w14:ligatures w14:val="none"/>
+        </w:rPr>
+        <w:t>Streamlit</w:t>
+      </w:r>
+      <w:proofErr w:type="spellEnd"/>
+      <w:r>
+        <w:rPr>
+          <w:rFonts w:ascii="Times New Roman" w:eastAsia="Times New Roman" w:hAnsi="Times New Roman" w:cs="Times New Roman"/>
+          <w:b/>
+          <w:bCs/>
+          <w:kern w:val="0"/>
+          <w:sz w:val="27"/>
+          <w:szCs w:val="27"/>
+          <w:lang w:eastAsia="en-GB"/>
+          <w14:ligatures w14:val="none"/>
+        </w:rPr>
+        <w:t>).</w:t>
+      </w:r>
+    </w:p>
+    <w:p>
+      <w:pPr>
+        <w:numPr>
+          <w:ilvl w:val="0"/>
+          <w:numId w:val="1"/>
+        </w:numPr>
+        <w:rPr>
+          <w:rFonts w:ascii="Times New Roman" w:eastAsia="Times New Roman" w:hAnsi="Times New Roman" w:cs="Times New Roman"/>
+          <w:b/>
+          <w:bCs/>
+          <w:kern w:val="0"/>
+          <w:sz w:val="27"/>
+          <w:szCs w:val="27"/>
+          <w:lang w:eastAsia="en-GB"/>
+          <w14:ligatures w14:val="none"/>
+        </w:rPr>
+      </w:pPr>
+      <w:r>
+        <w:rPr>
+          <w:rFonts w:ascii="Times New Roman" w:eastAsia="Times New Roman" w:hAnsi="Times New Roman" w:cs="Times New Roman"/>
+          <w:b/>
+          <w:bCs/>
+          <w:kern w:val="0"/>
+          <w:sz w:val="27"/>
+          <w:szCs w:val="27"/>
+          <w:lang w:eastAsia="en-GB"/>
+          <w14:ligatures w14:val="none"/>
+        </w:rPr>
+        <w:t xml:space="preserve">- </w:t>
+      </w:r>
+      <w:proofErr w:type="gramStart"/>
+      <w:r>
+        <w:rPr>
+          <w:rFonts w:ascii="Times New Roman" w:eastAsia="Times New Roman" w:hAnsi="Times New Roman" w:cs="Times New Roman"/>
+          <w:b/>
+          <w:bCs/>
+          <w:kern w:val="0"/>
+          <w:sz w:val="27"/>
+          <w:szCs w:val="27"/>
+          <w:lang w:eastAsia="en-GB"/>
+          <w14:ligatures w14:val="none"/>
+        </w:rPr>
+        <w:t>[ ]</w:t>
+      </w:r>
+      <w:proofErr w:type="gramEnd"/>
+      <w:r>
+        <w:rPr>
+          <w:rFonts w:ascii="Times New Roman" w:eastAsia="Times New Roman" w:hAnsi="Times New Roman" w:cs="Times New Roman"/>
+          <w:b/>
+          <w:bCs/>
+          <w:kern w:val="0"/>
+          <w:sz w:val="27"/>
+          <w:szCs w:val="27"/>
+          <w:lang w:eastAsia="en-GB"/>
+          <w14:ligatures w14:val="none"/>
+        </w:rPr>
+        <w:t xml:space="preserve"> Deploy the app to a cloud service (e.g., Heroku).</w:t>
       </w:r>
     </w:p>
     <w:p>
@@ -1805,100 +2604,240 @@
           <w:lang w:eastAsia="en-GB"/>
           <w14:ligatures w14:val="none"/>
         </w:rPr>
-        <w:t>- [ ] Document the project setup and dependencies (e.g., in a README file).</w:t>
-      </w:r>
-    </w:p>
-    <w:p>
-      <w:pPr>
-        <w:numPr>
-          <w:ilvl w:val="0"/>
-          <w:numId w:val="1"/>
-        </w:numPr>
-        <w:rPr>
-          <w:rFonts w:ascii="Times New Roman" w:eastAsia="Times New Roman" w:hAnsi="Times New Roman" w:cs="Times New Roman"/>
-          <w:b/>
-          <w:bCs/>
-          <w:kern w:val="0"/>
-          <w:sz w:val="27"/>
-          <w:szCs w:val="27"/>
-          <w:lang w:eastAsia="en-GB"/>
-          <w14:ligatures w14:val="none"/>
-        </w:rPr>
-      </w:pPr>
-      <w:r>
-        <w:rPr>
-          <w:rFonts w:ascii="Times New Roman" w:eastAsia="Times New Roman" w:hAnsi="Times New Roman" w:cs="Times New Roman"/>
-          <w:b/>
-          <w:bCs/>
-          <w:kern w:val="0"/>
-          <w:sz w:val="27"/>
-          <w:szCs w:val="27"/>
-          <w:lang w:eastAsia="en-GB"/>
-          <w14:ligatures w14:val="none"/>
-        </w:rPr>
-        <w:t>- [ ] Provide detailed comments in the code.</w:t>
-      </w:r>
-    </w:p>
-    <w:p>
-      <w:pPr>
-        <w:numPr>
-          <w:ilvl w:val="0"/>
-          <w:numId w:val="1"/>
-        </w:numPr>
-        <w:rPr>
-          <w:rFonts w:ascii="Times New Roman" w:eastAsia="Times New Roman" w:hAnsi="Times New Roman" w:cs="Times New Roman"/>
-          <w:b/>
-          <w:bCs/>
-          <w:kern w:val="0"/>
-          <w:sz w:val="27"/>
-          <w:szCs w:val="27"/>
-          <w:lang w:eastAsia="en-GB"/>
-          <w14:ligatures w14:val="none"/>
-        </w:rPr>
-      </w:pPr>
-      <w:r>
-        <w:rPr>
-          <w:rFonts w:ascii="Times New Roman" w:eastAsia="Times New Roman" w:hAnsi="Times New Roman" w:cs="Times New Roman"/>
-          <w:b/>
-          <w:bCs/>
-          <w:kern w:val="0"/>
-          <w:sz w:val="27"/>
-          <w:szCs w:val="27"/>
-          <w:lang w:eastAsia="en-GB"/>
-          <w14:ligatures w14:val="none"/>
-        </w:rPr>
-        <w:t>- [ ] Create a Jupyter notebook or report summarizing your findings and model performance.</w:t>
-      </w:r>
-    </w:p>
-    <w:p>
-      <w:pPr>
-        <w:numPr>
-          <w:ilvl w:val="0"/>
-          <w:numId w:val="1"/>
-        </w:numPr>
-        <w:rPr>
-          <w:rFonts w:ascii="Times New Roman" w:eastAsia="Times New Roman" w:hAnsi="Times New Roman" w:cs="Times New Roman"/>
-          <w:b/>
-          <w:bCs/>
-          <w:kern w:val="0"/>
-          <w:sz w:val="27"/>
-          <w:szCs w:val="27"/>
-          <w:lang w:eastAsia="en-GB"/>
-          <w14:ligatures w14:val="none"/>
-        </w:rPr>
-      </w:pPr>
-      <w:r>
-        <w:rPr>
-          <w:rFonts w:ascii="Times New Roman" w:eastAsia="Times New Roman" w:hAnsi="Times New Roman" w:cs="Times New Roman"/>
-          <w:b/>
-          <w:bCs/>
-          <w:kern w:val="0"/>
-          <w:sz w:val="27"/>
-          <w:szCs w:val="27"/>
-          <w:lang w:eastAsia="en-GB"/>
-          <w14:ligatures w14:val="none"/>
-        </w:rPr>
-        <w:t>- [ ] Visualize key results and insights with plots and charts.</w:t>
+        <w:t xml:space="preserve">- </w:t>
+      </w:r>
+      <w:proofErr w:type="gramStart"/>
+      <w:r>
+        <w:rPr>
+          <w:rFonts w:ascii="Times New Roman" w:eastAsia="Times New Roman" w:hAnsi="Times New Roman" w:cs="Times New Roman"/>
+          <w:b/>
+          <w:bCs/>
+          <w:kern w:val="0"/>
+          <w:sz w:val="27"/>
+          <w:szCs w:val="27"/>
+          <w:lang w:eastAsia="en-GB"/>
+          <w14:ligatures w14:val="none"/>
+        </w:rPr>
+        <w:t>[ ]</w:t>
+      </w:r>
+      <w:proofErr w:type="gramEnd"/>
+      <w:r>
+        <w:rPr>
+          <w:rFonts w:ascii="Times New Roman" w:eastAsia="Times New Roman" w:hAnsi="Times New Roman" w:cs="Times New Roman"/>
+          <w:b/>
+          <w:bCs/>
+          <w:kern w:val="0"/>
+          <w:sz w:val="27"/>
+          <w:szCs w:val="27"/>
+          <w:lang w:eastAsia="en-GB"/>
+          <w14:ligatures w14:val="none"/>
+        </w:rPr>
+        <w:t xml:space="preserve"> Document the project setup and dependencies (e.g., in a README file).</w:t>
+      </w:r>
+    </w:p>
+    <w:p>
+      <w:pPr>
+        <w:numPr>
+          <w:ilvl w:val="0"/>
+          <w:numId w:val="1"/>
+        </w:numPr>
+        <w:rPr>
+          <w:rFonts w:ascii="Times New Roman" w:eastAsia="Times New Roman" w:hAnsi="Times New Roman" w:cs="Times New Roman"/>
+          <w:b/>
+          <w:bCs/>
+          <w:kern w:val="0"/>
+          <w:sz w:val="27"/>
+          <w:szCs w:val="27"/>
+          <w:lang w:eastAsia="en-GB"/>
+          <w14:ligatures w14:val="none"/>
+        </w:rPr>
+      </w:pPr>
+      <w:r>
+        <w:rPr>
+          <w:rFonts w:ascii="Times New Roman" w:eastAsia="Times New Roman" w:hAnsi="Times New Roman" w:cs="Times New Roman"/>
+          <w:b/>
+          <w:bCs/>
+          <w:kern w:val="0"/>
+          <w:sz w:val="27"/>
+          <w:szCs w:val="27"/>
+          <w:lang w:eastAsia="en-GB"/>
+          <w14:ligatures w14:val="none"/>
+        </w:rPr>
+        <w:t xml:space="preserve">- </w:t>
+      </w:r>
+      <w:proofErr w:type="gramStart"/>
+      <w:r>
+        <w:rPr>
+          <w:rFonts w:ascii="Times New Roman" w:eastAsia="Times New Roman" w:hAnsi="Times New Roman" w:cs="Times New Roman"/>
+          <w:b/>
+          <w:bCs/>
+          <w:kern w:val="0"/>
+          <w:sz w:val="27"/>
+          <w:szCs w:val="27"/>
+          <w:lang w:eastAsia="en-GB"/>
+          <w14:ligatures w14:val="none"/>
+        </w:rPr>
+        <w:t>[ ]</w:t>
+      </w:r>
+      <w:proofErr w:type="gramEnd"/>
+      <w:r>
+        <w:rPr>
+          <w:rFonts w:ascii="Times New Roman" w:eastAsia="Times New Roman" w:hAnsi="Times New Roman" w:cs="Times New Roman"/>
+          <w:b/>
+          <w:bCs/>
+          <w:kern w:val="0"/>
+          <w:sz w:val="27"/>
+          <w:szCs w:val="27"/>
+          <w:lang w:eastAsia="en-GB"/>
+          <w14:ligatures w14:val="none"/>
+        </w:rPr>
+        <w:t xml:space="preserve"> Provide detailed comments in the code.</w:t>
+      </w:r>
+    </w:p>
+    <w:p>
+      <w:pPr>
+        <w:numPr>
+          <w:ilvl w:val="0"/>
+          <w:numId w:val="1"/>
+        </w:numPr>
+        <w:rPr>
+          <w:rFonts w:ascii="Times New Roman" w:eastAsia="Times New Roman" w:hAnsi="Times New Roman" w:cs="Times New Roman"/>
+          <w:b/>
+          <w:bCs/>
+          <w:kern w:val="0"/>
+          <w:sz w:val="27"/>
+          <w:szCs w:val="27"/>
+          <w:lang w:eastAsia="en-GB"/>
+          <w14:ligatures w14:val="none"/>
+        </w:rPr>
+      </w:pPr>
+      <w:r>
+        <w:rPr>
+          <w:rFonts w:ascii="Times New Roman" w:eastAsia="Times New Roman" w:hAnsi="Times New Roman" w:cs="Times New Roman"/>
+          <w:b/>
+          <w:bCs/>
+          <w:kern w:val="0"/>
+          <w:sz w:val="27"/>
+          <w:szCs w:val="27"/>
+          <w:lang w:eastAsia="en-GB"/>
+          <w14:ligatures w14:val="none"/>
+        </w:rPr>
+        <w:t xml:space="preserve">- </w:t>
+      </w:r>
+      <w:proofErr w:type="gramStart"/>
+      <w:r>
+        <w:rPr>
+          <w:rFonts w:ascii="Times New Roman" w:eastAsia="Times New Roman" w:hAnsi="Times New Roman" w:cs="Times New Roman"/>
+          <w:b/>
+          <w:bCs/>
+          <w:kern w:val="0"/>
+          <w:sz w:val="27"/>
+          <w:szCs w:val="27"/>
+          <w:lang w:eastAsia="en-GB"/>
+          <w14:ligatures w14:val="none"/>
+        </w:rPr>
+        <w:t>[ ]</w:t>
+      </w:r>
+      <w:proofErr w:type="gramEnd"/>
+      <w:r>
+        <w:rPr>
+          <w:rFonts w:ascii="Times New Roman" w:eastAsia="Times New Roman" w:hAnsi="Times New Roman" w:cs="Times New Roman"/>
+          <w:b/>
+          <w:bCs/>
+          <w:kern w:val="0"/>
+          <w:sz w:val="27"/>
+          <w:szCs w:val="27"/>
+          <w:lang w:eastAsia="en-GB"/>
+          <w14:ligatures w14:val="none"/>
+        </w:rPr>
+        <w:t xml:space="preserve"> Create a </w:t>
+      </w:r>
+      <w:proofErr w:type="spellStart"/>
+      <w:r>
+        <w:rPr>
+          <w:rFonts w:ascii="Times New Roman" w:eastAsia="Times New Roman" w:hAnsi="Times New Roman" w:cs="Times New Roman"/>
+          <w:b/>
+          <w:bCs/>
+          <w:kern w:val="0"/>
+          <w:sz w:val="27"/>
+          <w:szCs w:val="27"/>
+          <w:lang w:eastAsia="en-GB"/>
+          <w14:ligatures w14:val="none"/>
+        </w:rPr>
+        <w:t>Jupyter</w:t>
+      </w:r>
+      <w:proofErr w:type="spellEnd"/>
+      <w:r>
+        <w:rPr>
+          <w:rFonts w:ascii="Times New Roman" w:eastAsia="Times New Roman" w:hAnsi="Times New Roman" w:cs="Times New Roman"/>
+          <w:b/>
+          <w:bCs/>
+          <w:kern w:val="0"/>
+          <w:sz w:val="27"/>
+          <w:szCs w:val="27"/>
+          <w:lang w:eastAsia="en-GB"/>
+          <w14:ligatures w14:val="none"/>
+        </w:rPr>
+        <w:t xml:space="preserve"> notebook or report summarizing your findings and model performance.</w:t>
+      </w:r>
+    </w:p>
+    <w:p>
+      <w:pPr>
+        <w:numPr>
+          <w:ilvl w:val="0"/>
+          <w:numId w:val="1"/>
+        </w:numPr>
+        <w:rPr>
+          <w:rFonts w:ascii="Times New Roman" w:eastAsia="Times New Roman" w:hAnsi="Times New Roman" w:cs="Times New Roman"/>
+          <w:b/>
+          <w:bCs/>
+          <w:kern w:val="0"/>
+          <w:sz w:val="27"/>
+          <w:szCs w:val="27"/>
+          <w:lang w:eastAsia="en-GB"/>
+          <w14:ligatures w14:val="none"/>
+        </w:rPr>
+      </w:pPr>
+      <w:r>
+        <w:rPr>
+          <w:rFonts w:ascii="Times New Roman" w:eastAsia="Times New Roman" w:hAnsi="Times New Roman" w:cs="Times New Roman"/>
+          <w:b/>
+          <w:bCs/>
+          <w:kern w:val="0"/>
+          <w:sz w:val="27"/>
+          <w:szCs w:val="27"/>
+          <w:lang w:eastAsia="en-GB"/>
+          <w14:ligatures w14:val="none"/>
+        </w:rPr>
+        <w:t xml:space="preserve">- </w:t>
+      </w:r>
+      <w:proofErr w:type="gramStart"/>
+      <w:r>
+        <w:rPr>
+          <w:rFonts w:ascii="Times New Roman" w:eastAsia="Times New Roman" w:hAnsi="Times New Roman" w:cs="Times New Roman"/>
+          <w:b/>
+          <w:bCs/>
+          <w:kern w:val="0"/>
+          <w:sz w:val="27"/>
+          <w:szCs w:val="27"/>
+          <w:lang w:eastAsia="en-GB"/>
+          <w14:ligatures w14:val="none"/>
+        </w:rPr>
+        <w:t>[ ]</w:t>
+      </w:r>
+      <w:proofErr w:type="gramEnd"/>
+      <w:r>
+        <w:rPr>
+          <w:rFonts w:ascii="Times New Roman" w:eastAsia="Times New Roman" w:hAnsi="Times New Roman" w:cs="Times New Roman"/>
+          <w:b/>
+          <w:bCs/>
+          <w:kern w:val="0"/>
+          <w:sz w:val="27"/>
+          <w:szCs w:val="27"/>
+          <w:lang w:eastAsia="en-GB"/>
+          <w14:ligatures w14:val="none"/>
+        </w:rPr>
+        <w:t xml:space="preserve"> Visualize key results and insights with plots and charts.</w:t>
       </w:r>
     </w:p>
     <w:p>
@@ -1978,69 +2917,153 @@
           <w:lang w:eastAsia="en-GB"/>
           <w14:ligatures w14:val="none"/>
         </w:rPr>
-        <w:t>- [ ] Make regular commits to the Git repository with meaningful commit messages.</w:t>
-      </w:r>
-    </w:p>
-    <w:p>
-      <w:pPr>
-        <w:numPr>
-          <w:ilvl w:val="0"/>
-          <w:numId w:val="1"/>
-        </w:numPr>
-        <w:rPr>
-          <w:rFonts w:ascii="Times New Roman" w:eastAsia="Times New Roman" w:hAnsi="Times New Roman" w:cs="Times New Roman"/>
-          <w:b/>
-          <w:bCs/>
-          <w:kern w:val="0"/>
-          <w:sz w:val="27"/>
-          <w:szCs w:val="27"/>
-          <w:lang w:eastAsia="en-GB"/>
-          <w14:ligatures w14:val="none"/>
-        </w:rPr>
-      </w:pPr>
-      <w:r>
-        <w:rPr>
-          <w:rFonts w:ascii="Times New Roman" w:eastAsia="Times New Roman" w:hAnsi="Times New Roman" w:cs="Times New Roman"/>
-          <w:b/>
-          <w:bCs/>
-          <w:kern w:val="0"/>
-          <w:sz w:val="27"/>
-          <w:szCs w:val="27"/>
-          <w:lang w:eastAsia="en-GB"/>
-          <w14:ligatures w14:val="none"/>
-        </w:rPr>
-        <w:t>- [ ] Push the project to a GitHub repository.</w:t>
-      </w:r>
-    </w:p>
-    <w:p>
-      <w:pPr>
-        <w:numPr>
-          <w:ilvl w:val="0"/>
-          <w:numId w:val="1"/>
-        </w:numPr>
-        <w:rPr>
-          <w:rFonts w:ascii="Times New Roman" w:eastAsia="Times New Roman" w:hAnsi="Times New Roman" w:cs="Times New Roman"/>
-          <w:b/>
-          <w:bCs/>
-          <w:kern w:val="0"/>
-          <w:sz w:val="27"/>
-          <w:szCs w:val="27"/>
-          <w:lang w:eastAsia="en-GB"/>
-          <w14:ligatures w14:val="none"/>
-        </w:rPr>
-      </w:pPr>
-      <w:r>
-        <w:rPr>
-          <w:rFonts w:ascii="Times New Roman" w:eastAsia="Times New Roman" w:hAnsi="Times New Roman" w:cs="Times New Roman"/>
-          <w:b/>
-          <w:bCs/>
-          <w:kern w:val="0"/>
-          <w:sz w:val="27"/>
-          <w:szCs w:val="27"/>
-          <w:lang w:eastAsia="en-GB"/>
-          <w14:ligatures w14:val="none"/>
-        </w:rPr>
-        <w:t>- [ ] Share your project on LinkedIn or a personal portfolio site.</w:t>
+        <w:t xml:space="preserve">- </w:t>
+      </w:r>
+      <w:proofErr w:type="gramStart"/>
+      <w:r>
+        <w:rPr>
+          <w:rFonts w:ascii="Times New Roman" w:eastAsia="Times New Roman" w:hAnsi="Times New Roman" w:cs="Times New Roman"/>
+          <w:b/>
+          <w:bCs/>
+          <w:kern w:val="0"/>
+          <w:sz w:val="27"/>
+          <w:szCs w:val="27"/>
+          <w:lang w:eastAsia="en-GB"/>
+          <w14:ligatures w14:val="none"/>
+        </w:rPr>
+        <w:t>[ ]</w:t>
+      </w:r>
+      <w:proofErr w:type="gramEnd"/>
+      <w:r>
+        <w:rPr>
+          <w:rFonts w:ascii="Times New Roman" w:eastAsia="Times New Roman" w:hAnsi="Times New Roman" w:cs="Times New Roman"/>
+          <w:b/>
+          <w:bCs/>
+          <w:kern w:val="0"/>
+          <w:sz w:val="27"/>
+          <w:szCs w:val="27"/>
+          <w:lang w:eastAsia="en-GB"/>
+          <w14:ligatures w14:val="none"/>
+        </w:rPr>
+        <w:t xml:space="preserve"> Make regular commits to the Git repository with meaningful commit messages.</w:t>
+      </w:r>
+    </w:p>
+    <w:p>
+      <w:pPr>
+        <w:numPr>
+          <w:ilvl w:val="0"/>
+          <w:numId w:val="1"/>
+        </w:numPr>
+        <w:rPr>
+          <w:rFonts w:ascii="Times New Roman" w:eastAsia="Times New Roman" w:hAnsi="Times New Roman" w:cs="Times New Roman"/>
+          <w:b/>
+          <w:bCs/>
+          <w:kern w:val="0"/>
+          <w:sz w:val="27"/>
+          <w:szCs w:val="27"/>
+          <w:lang w:eastAsia="en-GB"/>
+          <w14:ligatures w14:val="none"/>
+        </w:rPr>
+      </w:pPr>
+      <w:r>
+        <w:rPr>
+          <w:rFonts w:ascii="Times New Roman" w:eastAsia="Times New Roman" w:hAnsi="Times New Roman" w:cs="Times New Roman"/>
+          <w:b/>
+          <w:bCs/>
+          <w:kern w:val="0"/>
+          <w:sz w:val="27"/>
+          <w:szCs w:val="27"/>
+          <w:lang w:eastAsia="en-GB"/>
+          <w14:ligatures w14:val="none"/>
+        </w:rPr>
+        <w:t xml:space="preserve">- </w:t>
+      </w:r>
+      <w:proofErr w:type="gramStart"/>
+      <w:r>
+        <w:rPr>
+          <w:rFonts w:ascii="Times New Roman" w:eastAsia="Times New Roman" w:hAnsi="Times New Roman" w:cs="Times New Roman"/>
+          <w:b/>
+          <w:bCs/>
+          <w:kern w:val="0"/>
+          <w:sz w:val="27"/>
+          <w:szCs w:val="27"/>
+          <w:lang w:eastAsia="en-GB"/>
+          <w14:ligatures w14:val="none"/>
+        </w:rPr>
+        <w:t>[ ]</w:t>
+      </w:r>
+      <w:proofErr w:type="gramEnd"/>
+      <w:r>
+        <w:rPr>
+          <w:rFonts w:ascii="Times New Roman" w:eastAsia="Times New Roman" w:hAnsi="Times New Roman" w:cs="Times New Roman"/>
+          <w:b/>
+          <w:bCs/>
+          <w:kern w:val="0"/>
+          <w:sz w:val="27"/>
+          <w:szCs w:val="27"/>
+          <w:lang w:eastAsia="en-GB"/>
+          <w14:ligatures w14:val="none"/>
+        </w:rPr>
+        <w:t xml:space="preserve"> Push the project to a GitHub repository.</w:t>
+      </w:r>
+    </w:p>
+    <w:p>
+      <w:pPr>
+        <w:numPr>
+          <w:ilvl w:val="0"/>
+          <w:numId w:val="1"/>
+        </w:numPr>
+        <w:rPr>
+          <w:rFonts w:ascii="Times New Roman" w:eastAsia="Times New Roman" w:hAnsi="Times New Roman" w:cs="Times New Roman"/>
+          <w:b/>
+          <w:bCs/>
+          <w:kern w:val="0"/>
+          <w:sz w:val="27"/>
+          <w:szCs w:val="27"/>
+          <w:lang w:eastAsia="en-GB"/>
+          <w14:ligatures w14:val="none"/>
+        </w:rPr>
+      </w:pPr>
+      <w:r>
+        <w:rPr>
+          <w:rFonts w:ascii="Times New Roman" w:eastAsia="Times New Roman" w:hAnsi="Times New Roman" w:cs="Times New Roman"/>
+          <w:b/>
+          <w:bCs/>
+          <w:kern w:val="0"/>
+          <w:sz w:val="27"/>
+          <w:szCs w:val="27"/>
+          <w:lang w:eastAsia="en-GB"/>
+          <w14:ligatures w14:val="none"/>
+        </w:rPr>
+        <w:t xml:space="preserve">- </w:t>
+      </w:r>
+      <w:proofErr w:type="gramStart"/>
+      <w:r>
+        <w:rPr>
+          <w:rFonts w:ascii="Times New Roman" w:eastAsia="Times New Roman" w:hAnsi="Times New Roman" w:cs="Times New Roman"/>
+          <w:b/>
+          <w:bCs/>
+          <w:kern w:val="0"/>
+          <w:sz w:val="27"/>
+          <w:szCs w:val="27"/>
+          <w:lang w:eastAsia="en-GB"/>
+          <w14:ligatures w14:val="none"/>
+        </w:rPr>
+        <w:t>[ ]</w:t>
+      </w:r>
+      <w:proofErr w:type="gramEnd"/>
+      <w:r>
+        <w:rPr>
+          <w:rFonts w:ascii="Times New Roman" w:eastAsia="Times New Roman" w:hAnsi="Times New Roman" w:cs="Times New Roman"/>
+          <w:b/>
+          <w:bCs/>
+          <w:kern w:val="0"/>
+          <w:sz w:val="27"/>
+          <w:szCs w:val="27"/>
+          <w:lang w:eastAsia="en-GB"/>
+          <w14:ligatures w14:val="none"/>
+        </w:rPr>
+        <w:t xml:space="preserve"> Share your project on LinkedIn or a personal portfolio site.</w:t>
       </w:r>
     </w:p>
     <w:p>
@@ -2120,69 +3143,181 @@
           <w:lang w:eastAsia="en-GB"/>
           <w14:ligatures w14:val="none"/>
         </w:rPr>
-        <w:t>- [ ] Regularly review and refine your code for readability and efficiency.</w:t>
-      </w:r>
-    </w:p>
-    <w:p>
-      <w:pPr>
-        <w:numPr>
-          <w:ilvl w:val="0"/>
-          <w:numId w:val="1"/>
-        </w:numPr>
-        <w:rPr>
-          <w:rFonts w:ascii="Times New Roman" w:eastAsia="Times New Roman" w:hAnsi="Times New Roman" w:cs="Times New Roman"/>
-          <w:b/>
-          <w:bCs/>
-          <w:kern w:val="0"/>
-          <w:sz w:val="27"/>
-          <w:szCs w:val="27"/>
-          <w:lang w:eastAsia="en-GB"/>
-          <w14:ligatures w14:val="none"/>
-        </w:rPr>
-      </w:pPr>
-      <w:r>
-        <w:rPr>
-          <w:rFonts w:ascii="Times New Roman" w:eastAsia="Times New Roman" w:hAnsi="Times New Roman" w:cs="Times New Roman"/>
-          <w:b/>
-          <w:bCs/>
-          <w:kern w:val="0"/>
-          <w:sz w:val="27"/>
-          <w:szCs w:val="27"/>
-          <w:lang w:eastAsia="en-GB"/>
-          <w14:ligatures w14:val="none"/>
-        </w:rPr>
-        <w:t>- [ ] Seek feedback from peers or mentors to improve your analysis and modeling.</w:t>
-      </w:r>
-    </w:p>
-    <w:p>
-      <w:pPr>
-        <w:numPr>
-          <w:ilvl w:val="0"/>
-          <w:numId w:val="1"/>
-        </w:numPr>
-        <w:rPr>
-          <w:rFonts w:ascii="Times New Roman" w:eastAsia="Times New Roman" w:hAnsi="Times New Roman" w:cs="Times New Roman"/>
-          <w:b/>
-          <w:bCs/>
-          <w:kern w:val="0"/>
-          <w:sz w:val="27"/>
-          <w:szCs w:val="27"/>
-          <w:lang w:eastAsia="en-GB"/>
-          <w14:ligatures w14:val="none"/>
-        </w:rPr>
-      </w:pPr>
-      <w:r>
-        <w:rPr>
-          <w:rFonts w:ascii="Times New Roman" w:eastAsia="Times New Roman" w:hAnsi="Times New Roman" w:cs="Times New Roman"/>
-          <w:b/>
-          <w:bCs/>
-          <w:kern w:val="0"/>
-          <w:sz w:val="27"/>
-          <w:szCs w:val="27"/>
-          <w:lang w:eastAsia="en-GB"/>
-          <w14:ligatures w14:val="none"/>
-        </w:rPr>
-        <w:t>- [ ] Stay updated with best practices and new techniques in data science.</w:t>
+        <w:t xml:space="preserve">- </w:t>
+      </w:r>
+      <w:proofErr w:type="gramStart"/>
+      <w:r>
+        <w:rPr>
+          <w:rFonts w:ascii="Times New Roman" w:eastAsia="Times New Roman" w:hAnsi="Times New Roman" w:cs="Times New Roman"/>
+          <w:b/>
+          <w:bCs/>
+          <w:kern w:val="0"/>
+          <w:sz w:val="27"/>
+          <w:szCs w:val="27"/>
+          <w:lang w:eastAsia="en-GB"/>
+          <w14:ligatures w14:val="none"/>
+        </w:rPr>
+        <w:t>[ ]</w:t>
+      </w:r>
+      <w:proofErr w:type="gramEnd"/>
+      <w:r>
+        <w:rPr>
+          <w:rFonts w:ascii="Times New Roman" w:eastAsia="Times New Roman" w:hAnsi="Times New Roman" w:cs="Times New Roman"/>
+          <w:b/>
+          <w:bCs/>
+          <w:kern w:val="0"/>
+          <w:sz w:val="27"/>
+          <w:szCs w:val="27"/>
+          <w:lang w:eastAsia="en-GB"/>
+          <w14:ligatures w14:val="none"/>
+        </w:rPr>
+        <w:t xml:space="preserve"> Regularly review and refine your code for readability and efficiency.</w:t>
+      </w:r>
+    </w:p>
+    <w:p>
+      <w:pPr>
+        <w:numPr>
+          <w:ilvl w:val="0"/>
+          <w:numId w:val="1"/>
+        </w:numPr>
+        <w:rPr>
+          <w:rFonts w:ascii="Times New Roman" w:eastAsia="Times New Roman" w:hAnsi="Times New Roman" w:cs="Times New Roman"/>
+          <w:b/>
+          <w:bCs/>
+          <w:kern w:val="0"/>
+          <w:sz w:val="27"/>
+          <w:szCs w:val="27"/>
+          <w:lang w:eastAsia="en-GB"/>
+          <w14:ligatures w14:val="none"/>
+        </w:rPr>
+      </w:pPr>
+      <w:r>
+        <w:rPr>
+          <w:rFonts w:ascii="Times New Roman" w:eastAsia="Times New Roman" w:hAnsi="Times New Roman" w:cs="Times New Roman"/>
+          <w:b/>
+          <w:bCs/>
+          <w:kern w:val="0"/>
+          <w:sz w:val="27"/>
+          <w:szCs w:val="27"/>
+          <w:lang w:eastAsia="en-GB"/>
+          <w14:ligatures w14:val="none"/>
+        </w:rPr>
+        <w:t xml:space="preserve">- </w:t>
+      </w:r>
+      <w:proofErr w:type="gramStart"/>
+      <w:r>
+        <w:rPr>
+          <w:rFonts w:ascii="Times New Roman" w:eastAsia="Times New Roman" w:hAnsi="Times New Roman" w:cs="Times New Roman"/>
+          <w:b/>
+          <w:bCs/>
+          <w:kern w:val="0"/>
+          <w:sz w:val="27"/>
+          <w:szCs w:val="27"/>
+          <w:lang w:eastAsia="en-GB"/>
+          <w14:ligatures w14:val="none"/>
+        </w:rPr>
+        <w:t>[ ]</w:t>
+      </w:r>
+      <w:proofErr w:type="gramEnd"/>
+      <w:r>
+        <w:rPr>
+          <w:rFonts w:ascii="Times New Roman" w:eastAsia="Times New Roman" w:hAnsi="Times New Roman" w:cs="Times New Roman"/>
+          <w:b/>
+          <w:bCs/>
+          <w:kern w:val="0"/>
+          <w:sz w:val="27"/>
+          <w:szCs w:val="27"/>
+          <w:lang w:eastAsia="en-GB"/>
+          <w14:ligatures w14:val="none"/>
+        </w:rPr>
+        <w:t xml:space="preserve"> Seek feedback from peers or mentors to improve your analysis and </w:t>
+      </w:r>
+      <w:proofErr w:type="spellStart"/>
+      <w:r>
+        <w:rPr>
+          <w:rFonts w:ascii="Times New Roman" w:eastAsia="Times New Roman" w:hAnsi="Times New Roman" w:cs="Times New Roman"/>
+          <w:b/>
+          <w:bCs/>
+          <w:kern w:val="0"/>
+          <w:sz w:val="27"/>
+          <w:szCs w:val="27"/>
+          <w:lang w:eastAsia="en-GB"/>
+          <w14:ligatures w14:val="none"/>
+        </w:rPr>
+        <w:t>modeling</w:t>
+      </w:r>
+      <w:proofErr w:type="spellEnd"/>
+      <w:r>
+        <w:rPr>
+          <w:rFonts w:ascii="Times New Roman" w:eastAsia="Times New Roman" w:hAnsi="Times New Roman" w:cs="Times New Roman"/>
+          <w:b/>
+          <w:bCs/>
+          <w:kern w:val="0"/>
+          <w:sz w:val="27"/>
+          <w:szCs w:val="27"/>
+          <w:lang w:eastAsia="en-GB"/>
+          <w14:ligatures w14:val="none"/>
+        </w:rPr>
+        <w:t>.</w:t>
+      </w:r>
+    </w:p>
+    <w:p>
+      <w:pPr>
+        <w:numPr>
+          <w:ilvl w:val="0"/>
+          <w:numId w:val="1"/>
+        </w:numPr>
+        <w:rPr>
+          <w:rFonts w:ascii="Times New Roman" w:eastAsia="Times New Roman" w:hAnsi="Times New Roman" w:cs="Times New Roman"/>
+          <w:b/>
+          <w:bCs/>
+          <w:kern w:val="0"/>
+          <w:sz w:val="27"/>
+          <w:szCs w:val="27"/>
+          <w:lang w:eastAsia="en-GB"/>
+          <w14:ligatures w14:val="none"/>
+        </w:rPr>
+      </w:pPr>
+      <w:r>
+        <w:rPr>
+          <w:rFonts w:ascii="Times New Roman" w:eastAsia="Times New Roman" w:hAnsi="Times New Roman" w:cs="Times New Roman"/>
+          <w:b/>
+          <w:bCs/>
+          <w:kern w:val="0"/>
+          <w:sz w:val="27"/>
+          <w:szCs w:val="27"/>
+          <w:lang w:eastAsia="en-GB"/>
+          <w14:ligatures w14:val="none"/>
+        </w:rPr>
+        <w:t xml:space="preserve">- </w:t>
+      </w:r>
+      <w:proofErr w:type="gramStart"/>
+      <w:r>
+        <w:rPr>
+          <w:rFonts w:ascii="Times New Roman" w:eastAsia="Times New Roman" w:hAnsi="Times New Roman" w:cs="Times New Roman"/>
+          <w:b/>
+          <w:bCs/>
+          <w:kern w:val="0"/>
+          <w:sz w:val="27"/>
+          <w:szCs w:val="27"/>
+          <w:lang w:eastAsia="en-GB"/>
+          <w14:ligatures w14:val="none"/>
+        </w:rPr>
+        <w:t>[ ]</w:t>
+      </w:r>
+      <w:proofErr w:type="gramEnd"/>
+      <w:r>
+        <w:rPr>
+          <w:rFonts w:ascii="Times New Roman" w:eastAsia="Times New Roman" w:hAnsi="Times New Roman" w:cs="Times New Roman"/>
+          <w:b/>
+          <w:bCs/>
+          <w:kern w:val="0"/>
+          <w:sz w:val="27"/>
+          <w:szCs w:val="27"/>
+          <w:lang w:eastAsia="en-GB"/>
+          <w14:ligatures w14:val="none"/>
+        </w:rPr>
+        <w:t xml:space="preserve"> Stay updated with best practices and new techniques in data science.</w:t>
       </w:r>
     </w:p>
     <w:p>

</xml_diff>